<commit_message>
Modificacion Acta de proyecto
Modificacion Acta de proyecto
</commit_message>
<xml_diff>
--- a/Entregables/Acta del Proyecto/Vigente/ActadelProyecto2015-UTN_v3.1.docx.docx
+++ b/Entregables/Acta del Proyecto/Vigente/ActadelProyecto2015-UTN_v3.1.docx.docx
@@ -130,7 +130,7 @@
         </w:tblBorders>
         <w:tblCellMar>
           <w:top w:w="0" w:type="dxa"/>
-          <w:left w:w="100" w:type="dxa"/>
+          <w:left w:w="84" w:type="dxa"/>
           <w:bottom w:w="0" w:type="dxa"/>
           <w:right w:w="108" w:type="dxa"/>
         </w:tblCellMar>
@@ -154,7 +154,7 @@
             </w:tcBorders>
             <w:shd w:color="auto" w:fill="A6A6A6" w:val="clear"/>
             <w:tcMar>
-              <w:left w:w="100" w:type="dxa"/>
+              <w:left w:w="84" w:type="dxa"/>
             </w:tcMar>
           </w:tcPr>
           <w:p>
@@ -186,7 +186,7 @@
             </w:tcBorders>
             <w:shd w:color="auto" w:fill="A6A6A6" w:val="clear"/>
             <w:tcMar>
-              <w:left w:w="100" w:type="dxa"/>
+              <w:left w:w="84" w:type="dxa"/>
             </w:tcMar>
           </w:tcPr>
           <w:p>
@@ -220,7 +220,7 @@
             </w:tcBorders>
             <w:shd w:color="auto" w:fill="A6A6A6" w:val="clear"/>
             <w:tcMar>
-              <w:left w:w="100" w:type="dxa"/>
+              <w:left w:w="84" w:type="dxa"/>
             </w:tcMar>
           </w:tcPr>
           <w:p>
@@ -255,7 +255,7 @@
             </w:tcBorders>
             <w:shd w:color="auto" w:fill="FFFFFF" w:val="clear"/>
             <w:tcMar>
-              <w:left w:w="100" w:type="dxa"/>
+              <w:left w:w="84" w:type="dxa"/>
             </w:tcMar>
           </w:tcPr>
           <w:p>
@@ -286,7 +286,7 @@
             </w:tcBorders>
             <w:shd w:color="auto" w:fill="FFFFFF" w:val="clear"/>
             <w:tcMar>
-              <w:left w:w="100" w:type="dxa"/>
+              <w:left w:w="84" w:type="dxa"/>
             </w:tcMar>
           </w:tcPr>
           <w:p>
@@ -320,7 +320,7 @@
             </w:tcBorders>
             <w:shd w:color="auto" w:fill="FFFFFF" w:val="clear"/>
             <w:tcMar>
-              <w:left w:w="100" w:type="dxa"/>
+              <w:left w:w="84" w:type="dxa"/>
             </w:tcMar>
           </w:tcPr>
           <w:p>
@@ -355,7 +355,7 @@
             </w:tcBorders>
             <w:shd w:color="auto" w:fill="FFFFFF" w:val="clear"/>
             <w:tcMar>
-              <w:left w:w="100" w:type="dxa"/>
+              <w:left w:w="84" w:type="dxa"/>
             </w:tcMar>
           </w:tcPr>
           <w:p>
@@ -386,7 +386,7 @@
             </w:tcBorders>
             <w:shd w:color="auto" w:fill="FFFFFF" w:val="clear"/>
             <w:tcMar>
-              <w:left w:w="100" w:type="dxa"/>
+              <w:left w:w="84" w:type="dxa"/>
             </w:tcMar>
           </w:tcPr>
           <w:p>
@@ -420,7 +420,7 @@
             </w:tcBorders>
             <w:shd w:color="auto" w:fill="FFFFFF" w:val="clear"/>
             <w:tcMar>
-              <w:left w:w="100" w:type="dxa"/>
+              <w:left w:w="84" w:type="dxa"/>
             </w:tcMar>
           </w:tcPr>
           <w:p>
@@ -454,7 +454,7 @@
             </w:tcBorders>
             <w:shd w:color="auto" w:fill="FFFFFF" w:val="clear"/>
             <w:tcMar>
-              <w:left w:w="100" w:type="dxa"/>
+              <w:left w:w="84" w:type="dxa"/>
             </w:tcMar>
           </w:tcPr>
           <w:p>
@@ -485,7 +485,7 @@
             </w:tcBorders>
             <w:shd w:color="auto" w:fill="FFFFFF" w:val="clear"/>
             <w:tcMar>
-              <w:left w:w="100" w:type="dxa"/>
+              <w:left w:w="84" w:type="dxa"/>
             </w:tcMar>
           </w:tcPr>
           <w:p>
@@ -520,7 +520,7 @@
             </w:tcBorders>
             <w:shd w:color="auto" w:fill="FFFFFF" w:val="clear"/>
             <w:tcMar>
-              <w:left w:w="100" w:type="dxa"/>
+              <w:left w:w="84" w:type="dxa"/>
             </w:tcMar>
           </w:tcPr>
           <w:p>
@@ -555,7 +555,7 @@
             </w:tcBorders>
             <w:shd w:color="auto" w:fill="FFFFFF" w:val="clear"/>
             <w:tcMar>
-              <w:left w:w="100" w:type="dxa"/>
+              <w:left w:w="84" w:type="dxa"/>
             </w:tcMar>
           </w:tcPr>
           <w:p>
@@ -586,7 +586,7 @@
             </w:tcBorders>
             <w:shd w:color="auto" w:fill="FFFFFF" w:val="clear"/>
             <w:tcMar>
-              <w:left w:w="100" w:type="dxa"/>
+              <w:left w:w="84" w:type="dxa"/>
             </w:tcMar>
           </w:tcPr>
           <w:p>
@@ -620,7 +620,7 @@
             </w:tcBorders>
             <w:shd w:color="auto" w:fill="FFFFFF" w:val="clear"/>
             <w:tcMar>
-              <w:left w:w="100" w:type="dxa"/>
+              <w:left w:w="84" w:type="dxa"/>
             </w:tcMar>
           </w:tcPr>
           <w:p>
@@ -858,23 +858,23 @@
         </w:tblBorders>
         <w:tblCellMar>
           <w:top w:w="0" w:type="dxa"/>
-          <w:left w:w="100" w:type="dxa"/>
+          <w:left w:w="84" w:type="dxa"/>
           <w:bottom w:w="0" w:type="dxa"/>
           <w:right w:w="108" w:type="dxa"/>
         </w:tblCellMar>
         <w:tblLook w:noVBand="0" w:val="0000" w:noHBand="0" w:lastColumn="0" w:firstColumn="0" w:lastRow="0" w:firstRow="0"/>
       </w:tblPr>
       <w:tblGrid>
-        <w:gridCol w:w="1727"/>
+        <w:gridCol w:w="1725"/>
         <w:gridCol w:w="1102"/>
-        <w:gridCol w:w="4298"/>
+        <w:gridCol w:w="4300"/>
         <w:gridCol w:w="2355"/>
       </w:tblGrid>
       <w:tr>
         <w:trPr/>
         <w:tc>
           <w:tcPr>
-            <w:tcW w:w="1727" w:type="dxa"/>
+            <w:tcW w:w="1725" w:type="dxa"/>
             <w:tcBorders>
               <w:top w:val="single" w:sz="6" w:space="0" w:color="000001"/>
               <w:left w:val="single" w:sz="6" w:space="0" w:color="000001"/>
@@ -883,7 +883,7 @@
             </w:tcBorders>
             <w:shd w:color="auto" w:fill="808080" w:val="clear"/>
             <w:tcMar>
-              <w:left w:w="100" w:type="dxa"/>
+              <w:left w:w="84" w:type="dxa"/>
             </w:tcMar>
           </w:tcPr>
           <w:p>
@@ -915,7 +915,7 @@
             </w:tcBorders>
             <w:shd w:color="auto" w:fill="808080" w:val="clear"/>
             <w:tcMar>
-              <w:left w:w="100" w:type="dxa"/>
+              <w:left w:w="84" w:type="dxa"/>
             </w:tcMar>
           </w:tcPr>
           <w:p>
@@ -938,7 +938,7 @@
         </w:tc>
         <w:tc>
           <w:tcPr>
-            <w:tcW w:w="4298" w:type="dxa"/>
+            <w:tcW w:w="4300" w:type="dxa"/>
             <w:tcBorders>
               <w:top w:val="single" w:sz="6" w:space="0" w:color="000001"/>
               <w:left w:val="single" w:sz="6" w:space="0" w:color="000001"/>
@@ -947,7 +947,7 @@
             </w:tcBorders>
             <w:shd w:color="auto" w:fill="808080" w:val="clear"/>
             <w:tcMar>
-              <w:left w:w="100" w:type="dxa"/>
+              <w:left w:w="84" w:type="dxa"/>
             </w:tcMar>
           </w:tcPr>
           <w:p>
@@ -981,7 +981,7 @@
             </w:tcBorders>
             <w:shd w:color="auto" w:fill="808080" w:val="clear"/>
             <w:tcMar>
-              <w:left w:w="100" w:type="dxa"/>
+              <w:left w:w="84" w:type="dxa"/>
             </w:tcMar>
           </w:tcPr>
           <w:p>
@@ -1007,7 +1007,7 @@
         <w:trPr/>
         <w:tc>
           <w:tcPr>
-            <w:tcW w:w="1727" w:type="dxa"/>
+            <w:tcW w:w="1725" w:type="dxa"/>
             <w:tcBorders>
               <w:top w:val="single" w:sz="6" w:space="0" w:color="000001"/>
               <w:left w:val="single" w:sz="6" w:space="0" w:color="000001"/>
@@ -1016,7 +1016,7 @@
             </w:tcBorders>
             <w:shd w:color="auto" w:fill="FFFFFF" w:val="clear"/>
             <w:tcMar>
-              <w:left w:w="100" w:type="dxa"/>
+              <w:left w:w="84" w:type="dxa"/>
             </w:tcMar>
           </w:tcPr>
           <w:p>
@@ -1049,7 +1049,7 @@
             </w:tcBorders>
             <w:shd w:color="auto" w:fill="FFFFFF" w:val="clear"/>
             <w:tcMar>
-              <w:left w:w="100" w:type="dxa"/>
+              <w:left w:w="84" w:type="dxa"/>
             </w:tcMar>
           </w:tcPr>
           <w:p>
@@ -1071,7 +1071,7 @@
         </w:tc>
         <w:tc>
           <w:tcPr>
-            <w:tcW w:w="4298" w:type="dxa"/>
+            <w:tcW w:w="4300" w:type="dxa"/>
             <w:tcBorders>
               <w:top w:val="single" w:sz="6" w:space="0" w:color="000001"/>
               <w:left w:val="single" w:sz="6" w:space="0" w:color="000001"/>
@@ -1080,7 +1080,7 @@
             </w:tcBorders>
             <w:shd w:color="auto" w:fill="FFFFFF" w:val="clear"/>
             <w:tcMar>
-              <w:left w:w="100" w:type="dxa"/>
+              <w:left w:w="84" w:type="dxa"/>
             </w:tcMar>
           </w:tcPr>
           <w:p>
@@ -1112,7 +1112,7 @@
             </w:tcBorders>
             <w:shd w:color="auto" w:fill="FFFFFF" w:val="clear"/>
             <w:tcMar>
-              <w:left w:w="100" w:type="dxa"/>
+              <w:left w:w="84" w:type="dxa"/>
             </w:tcMar>
           </w:tcPr>
           <w:p>
@@ -1136,7 +1136,7 @@
         <w:trPr/>
         <w:tc>
           <w:tcPr>
-            <w:tcW w:w="1727" w:type="dxa"/>
+            <w:tcW w:w="1725" w:type="dxa"/>
             <w:tcBorders>
               <w:top w:val="single" w:sz="6" w:space="0" w:color="000001"/>
               <w:left w:val="single" w:sz="6" w:space="0" w:color="000001"/>
@@ -1145,7 +1145,7 @@
             </w:tcBorders>
             <w:shd w:color="auto" w:fill="FFFFFF" w:val="clear"/>
             <w:tcMar>
-              <w:left w:w="100" w:type="dxa"/>
+              <w:left w:w="84" w:type="dxa"/>
             </w:tcMar>
           </w:tcPr>
           <w:p>
@@ -1176,7 +1176,7 @@
             </w:tcBorders>
             <w:shd w:color="auto" w:fill="FFFFFF" w:val="clear"/>
             <w:tcMar>
-              <w:left w:w="100" w:type="dxa"/>
+              <w:left w:w="84" w:type="dxa"/>
             </w:tcMar>
           </w:tcPr>
           <w:p>
@@ -1198,7 +1198,7 @@
         </w:tc>
         <w:tc>
           <w:tcPr>
-            <w:tcW w:w="4298" w:type="dxa"/>
+            <w:tcW w:w="4300" w:type="dxa"/>
             <w:tcBorders>
               <w:top w:val="single" w:sz="6" w:space="0" w:color="000001"/>
               <w:left w:val="single" w:sz="6" w:space="0" w:color="000001"/>
@@ -1207,7 +1207,7 @@
             </w:tcBorders>
             <w:shd w:color="auto" w:fill="FFFFFF" w:val="clear"/>
             <w:tcMar>
-              <w:left w:w="100" w:type="dxa"/>
+              <w:left w:w="84" w:type="dxa"/>
             </w:tcMar>
           </w:tcPr>
           <w:p>
@@ -1239,7 +1239,7 @@
             </w:tcBorders>
             <w:shd w:color="auto" w:fill="FFFFFF" w:val="clear"/>
             <w:tcMar>
-              <w:left w:w="100" w:type="dxa"/>
+              <w:left w:w="84" w:type="dxa"/>
             </w:tcMar>
           </w:tcPr>
           <w:p>
@@ -1263,7 +1263,7 @@
         <w:trPr/>
         <w:tc>
           <w:tcPr>
-            <w:tcW w:w="1727" w:type="dxa"/>
+            <w:tcW w:w="1725" w:type="dxa"/>
             <w:tcBorders>
               <w:top w:val="single" w:sz="6" w:space="0" w:color="000001"/>
               <w:left w:val="single" w:sz="6" w:space="0" w:color="000001"/>
@@ -1272,7 +1272,7 @@
             </w:tcBorders>
             <w:shd w:color="auto" w:fill="FFFFFF" w:val="clear"/>
             <w:tcMar>
-              <w:left w:w="100" w:type="dxa"/>
+              <w:left w:w="84" w:type="dxa"/>
             </w:tcMar>
           </w:tcPr>
           <w:p>
@@ -1303,7 +1303,7 @@
             </w:tcBorders>
             <w:shd w:color="auto" w:fill="FFFFFF" w:val="clear"/>
             <w:tcMar>
-              <w:left w:w="100" w:type="dxa"/>
+              <w:left w:w="84" w:type="dxa"/>
             </w:tcMar>
           </w:tcPr>
           <w:p>
@@ -1325,7 +1325,7 @@
         </w:tc>
         <w:tc>
           <w:tcPr>
-            <w:tcW w:w="4298" w:type="dxa"/>
+            <w:tcW w:w="4300" w:type="dxa"/>
             <w:tcBorders>
               <w:top w:val="single" w:sz="6" w:space="0" w:color="000001"/>
               <w:left w:val="single" w:sz="6" w:space="0" w:color="000001"/>
@@ -1334,7 +1334,7 @@
             </w:tcBorders>
             <w:shd w:color="auto" w:fill="FFFFFF" w:val="clear"/>
             <w:tcMar>
-              <w:left w:w="100" w:type="dxa"/>
+              <w:left w:w="84" w:type="dxa"/>
             </w:tcMar>
           </w:tcPr>
           <w:p>
@@ -1366,7 +1366,7 @@
             </w:tcBorders>
             <w:shd w:color="auto" w:fill="FFFFFF" w:val="clear"/>
             <w:tcMar>
-              <w:left w:w="100" w:type="dxa"/>
+              <w:left w:w="84" w:type="dxa"/>
             </w:tcMar>
           </w:tcPr>
           <w:p>
@@ -1390,7 +1390,7 @@
         <w:trPr/>
         <w:tc>
           <w:tcPr>
-            <w:tcW w:w="1727" w:type="dxa"/>
+            <w:tcW w:w="1725" w:type="dxa"/>
             <w:tcBorders>
               <w:top w:val="single" w:sz="6" w:space="0" w:color="000001"/>
               <w:left w:val="single" w:sz="6" w:space="0" w:color="000001"/>
@@ -1399,7 +1399,7 @@
             </w:tcBorders>
             <w:shd w:color="auto" w:fill="FFFFFF" w:val="clear"/>
             <w:tcMar>
-              <w:left w:w="100" w:type="dxa"/>
+              <w:left w:w="84" w:type="dxa"/>
             </w:tcMar>
           </w:tcPr>
           <w:p>
@@ -1430,7 +1430,7 @@
             </w:tcBorders>
             <w:shd w:color="auto" w:fill="FFFFFF" w:val="clear"/>
             <w:tcMar>
-              <w:left w:w="100" w:type="dxa"/>
+              <w:left w:w="84" w:type="dxa"/>
             </w:tcMar>
           </w:tcPr>
           <w:p>
@@ -1452,7 +1452,7 @@
         </w:tc>
         <w:tc>
           <w:tcPr>
-            <w:tcW w:w="4298" w:type="dxa"/>
+            <w:tcW w:w="4300" w:type="dxa"/>
             <w:tcBorders>
               <w:top w:val="single" w:sz="6" w:space="0" w:color="000001"/>
               <w:left w:val="single" w:sz="6" w:space="0" w:color="000001"/>
@@ -1461,7 +1461,7 @@
             </w:tcBorders>
             <w:shd w:color="auto" w:fill="FFFFFF" w:val="clear"/>
             <w:tcMar>
-              <w:left w:w="100" w:type="dxa"/>
+              <w:left w:w="84" w:type="dxa"/>
             </w:tcMar>
           </w:tcPr>
           <w:p>
@@ -1493,7 +1493,7 @@
             </w:tcBorders>
             <w:shd w:color="auto" w:fill="FFFFFF" w:val="clear"/>
             <w:tcMar>
-              <w:left w:w="100" w:type="dxa"/>
+              <w:left w:w="84" w:type="dxa"/>
             </w:tcMar>
           </w:tcPr>
           <w:p>
@@ -1517,7 +1517,7 @@
         <w:trPr/>
         <w:tc>
           <w:tcPr>
-            <w:tcW w:w="1727" w:type="dxa"/>
+            <w:tcW w:w="1725" w:type="dxa"/>
             <w:tcBorders>
               <w:top w:val="single" w:sz="6" w:space="0" w:color="000001"/>
               <w:left w:val="single" w:sz="6" w:space="0" w:color="000001"/>
@@ -1526,7 +1526,7 @@
             </w:tcBorders>
             <w:shd w:color="auto" w:fill="FFFFFF" w:val="clear"/>
             <w:tcMar>
-              <w:left w:w="100" w:type="dxa"/>
+              <w:left w:w="84" w:type="dxa"/>
             </w:tcMar>
           </w:tcPr>
           <w:p>
@@ -1557,7 +1557,7 @@
             </w:tcBorders>
             <w:shd w:color="auto" w:fill="FFFFFF" w:val="clear"/>
             <w:tcMar>
-              <w:left w:w="100" w:type="dxa"/>
+              <w:left w:w="84" w:type="dxa"/>
             </w:tcMar>
           </w:tcPr>
           <w:p>
@@ -1579,7 +1579,7 @@
         </w:tc>
         <w:tc>
           <w:tcPr>
-            <w:tcW w:w="4298" w:type="dxa"/>
+            <w:tcW w:w="4300" w:type="dxa"/>
             <w:tcBorders>
               <w:top w:val="single" w:sz="6" w:space="0" w:color="000001"/>
               <w:left w:val="single" w:sz="6" w:space="0" w:color="000001"/>
@@ -1588,7 +1588,7 @@
             </w:tcBorders>
             <w:shd w:color="auto" w:fill="FFFFFF" w:val="clear"/>
             <w:tcMar>
-              <w:left w:w="100" w:type="dxa"/>
+              <w:left w:w="84" w:type="dxa"/>
             </w:tcMar>
           </w:tcPr>
           <w:p>
@@ -1620,7 +1620,7 @@
             </w:tcBorders>
             <w:shd w:color="auto" w:fill="FFFFFF" w:val="clear"/>
             <w:tcMar>
-              <w:left w:w="100" w:type="dxa"/>
+              <w:left w:w="84" w:type="dxa"/>
             </w:tcMar>
           </w:tcPr>
           <w:p>
@@ -1644,7 +1644,7 @@
         <w:trPr/>
         <w:tc>
           <w:tcPr>
-            <w:tcW w:w="1727" w:type="dxa"/>
+            <w:tcW w:w="1725" w:type="dxa"/>
             <w:tcBorders>
               <w:top w:val="single" w:sz="6" w:space="0" w:color="000001"/>
               <w:left w:val="single" w:sz="6" w:space="0" w:color="000001"/>
@@ -1653,7 +1653,7 @@
             </w:tcBorders>
             <w:shd w:color="auto" w:fill="FFFFFF" w:val="clear"/>
             <w:tcMar>
-              <w:left w:w="100" w:type="dxa"/>
+              <w:left w:w="84" w:type="dxa"/>
             </w:tcMar>
           </w:tcPr>
           <w:p>
@@ -1684,7 +1684,7 @@
             </w:tcBorders>
             <w:shd w:color="auto" w:fill="FFFFFF" w:val="clear"/>
             <w:tcMar>
-              <w:left w:w="100" w:type="dxa"/>
+              <w:left w:w="84" w:type="dxa"/>
             </w:tcMar>
           </w:tcPr>
           <w:p>
@@ -1706,7 +1706,7 @@
         </w:tc>
         <w:tc>
           <w:tcPr>
-            <w:tcW w:w="4298" w:type="dxa"/>
+            <w:tcW w:w="4300" w:type="dxa"/>
             <w:tcBorders>
               <w:top w:val="single" w:sz="6" w:space="0" w:color="000001"/>
               <w:left w:val="single" w:sz="6" w:space="0" w:color="000001"/>
@@ -1715,7 +1715,7 @@
             </w:tcBorders>
             <w:shd w:color="auto" w:fill="FFFFFF" w:val="clear"/>
             <w:tcMar>
-              <w:left w:w="100" w:type="dxa"/>
+              <w:left w:w="84" w:type="dxa"/>
             </w:tcMar>
           </w:tcPr>
           <w:p>
@@ -1747,7 +1747,7 @@
             </w:tcBorders>
             <w:shd w:color="auto" w:fill="FFFFFF" w:val="clear"/>
             <w:tcMar>
-              <w:left w:w="100" w:type="dxa"/>
+              <w:left w:w="84" w:type="dxa"/>
             </w:tcMar>
           </w:tcPr>
           <w:p>
@@ -1771,15 +1771,16 @@
         <w:trPr/>
         <w:tc>
           <w:tcPr>
-            <w:tcW w:w="1727" w:type="dxa"/>
+            <w:tcW w:w="1725" w:type="dxa"/>
             <w:tcBorders>
+              <w:top w:val="single" w:sz="6" w:space="0" w:color="000001"/>
               <w:left w:val="single" w:sz="6" w:space="0" w:color="000001"/>
               <w:bottom w:val="single" w:sz="6" w:space="0" w:color="000001"/>
               <w:insideH w:val="single" w:sz="6" w:space="0" w:color="000001"/>
             </w:tcBorders>
             <w:shd w:color="auto" w:fill="FFFFFF" w:val="clear"/>
             <w:tcMar>
-              <w:left w:w="100" w:type="dxa"/>
+              <w:left w:w="84" w:type="dxa"/>
             </w:tcMar>
           </w:tcPr>
           <w:p>
@@ -1808,13 +1809,14 @@
           <w:tcPr>
             <w:tcW w:w="1102" w:type="dxa"/>
             <w:tcBorders>
+              <w:top w:val="single" w:sz="6" w:space="0" w:color="000001"/>
               <w:left w:val="single" w:sz="6" w:space="0" w:color="000001"/>
               <w:bottom w:val="single" w:sz="6" w:space="0" w:color="000001"/>
               <w:insideH w:val="single" w:sz="6" w:space="0" w:color="000001"/>
             </w:tcBorders>
             <w:shd w:color="auto" w:fill="FFFFFF" w:val="clear"/>
             <w:tcMar>
-              <w:left w:w="100" w:type="dxa"/>
+              <w:left w:w="84" w:type="dxa"/>
             </w:tcMar>
           </w:tcPr>
           <w:p>
@@ -1841,15 +1843,16 @@
         </w:tc>
         <w:tc>
           <w:tcPr>
-            <w:tcW w:w="4298" w:type="dxa"/>
+            <w:tcW w:w="4300" w:type="dxa"/>
             <w:tcBorders>
+              <w:top w:val="single" w:sz="6" w:space="0" w:color="000001"/>
               <w:left w:val="single" w:sz="6" w:space="0" w:color="000001"/>
               <w:bottom w:val="single" w:sz="6" w:space="0" w:color="000001"/>
               <w:insideH w:val="single" w:sz="6" w:space="0" w:color="000001"/>
             </w:tcBorders>
             <w:shd w:color="auto" w:fill="FFFFFF" w:val="clear"/>
             <w:tcMar>
-              <w:left w:w="100" w:type="dxa"/>
+              <w:left w:w="84" w:type="dxa"/>
             </w:tcMar>
           </w:tcPr>
           <w:p>
@@ -1876,6 +1879,7 @@
           <w:tcPr>
             <w:tcW w:w="2355" w:type="dxa"/>
             <w:tcBorders>
+              <w:top w:val="single" w:sz="6" w:space="0" w:color="000001"/>
               <w:left w:val="single" w:sz="6" w:space="0" w:color="000001"/>
               <w:bottom w:val="single" w:sz="6" w:space="0" w:color="000001"/>
               <w:right w:val="single" w:sz="6" w:space="0" w:color="000001"/>
@@ -1884,7 +1888,7 @@
             </w:tcBorders>
             <w:shd w:color="auto" w:fill="FFFFFF" w:val="clear"/>
             <w:tcMar>
-              <w:left w:w="100" w:type="dxa"/>
+              <w:left w:w="84" w:type="dxa"/>
             </w:tcMar>
           </w:tcPr>
           <w:p>
@@ -1984,7 +1988,7 @@
         </w:tblBorders>
         <w:tblCellMar>
           <w:top w:w="0" w:type="dxa"/>
-          <w:left w:w="103" w:type="dxa"/>
+          <w:left w:w="93" w:type="dxa"/>
           <w:bottom w:w="0" w:type="dxa"/>
           <w:right w:w="108" w:type="dxa"/>
         </w:tblCellMar>
@@ -2008,7 +2012,7 @@
             </w:tcBorders>
             <w:shd w:color="auto" w:fill="A6A6A6" w:val="clear"/>
             <w:tcMar>
-              <w:left w:w="103" w:type="dxa"/>
+              <w:left w:w="93" w:type="dxa"/>
             </w:tcMar>
           </w:tcPr>
           <w:p>
@@ -2041,7 +2045,7 @@
             </w:tcBorders>
             <w:shd w:color="auto" w:fill="FFFFFF" w:val="clear"/>
             <w:tcMar>
-              <w:left w:w="103" w:type="dxa"/>
+              <w:left w:w="93" w:type="dxa"/>
             </w:tcMar>
           </w:tcPr>
           <w:p>
@@ -2052,7 +2056,7 @@
                 <w:tab w:val="center" w:pos="5122" w:leader="none"/>
               </w:tabs>
               <w:spacing w:before="0" w:after="120"/>
-              <w:ind w:hanging="0"/>
+              <w:ind w:left="576" w:hanging="0"/>
               <w:rPr/>
             </w:pPr>
             <w:r>
@@ -2089,7 +2093,7 @@
             </w:tcBorders>
             <w:shd w:color="auto" w:fill="A6A6A6" w:val="clear"/>
             <w:tcMar>
-              <w:left w:w="103" w:type="dxa"/>
+              <w:left w:w="93" w:type="dxa"/>
             </w:tcMar>
           </w:tcPr>
           <w:p>
@@ -2124,7 +2128,7 @@
             </w:tcBorders>
             <w:shd w:color="auto" w:fill="FFFFFF" w:val="clear"/>
             <w:tcMar>
-              <w:left w:w="103" w:type="dxa"/>
+              <w:left w:w="93" w:type="dxa"/>
             </w:tcMar>
           </w:tcPr>
           <w:p>
@@ -2182,35 +2186,56 @@
                 <w:rFonts w:eastAsia="Arial" w:cs="Arial" w:ascii="Arial" w:hAnsi="Arial"/>
                 <w:sz w:val="22"/>
               </w:rPr>
-              <w:t xml:space="preserve">Consiste en el diseño y desarrollo de una página web, donde los usuarios podrán cargar sus emprendimientos, y establecer el monto necesario para cumplir con sus objetivos. Otros usuarios luego tendrán la posibilidad </w:t>
-            </w:r>
-            <w:r>
-              <w:rPr>
-                <w:rFonts w:eastAsia="Arial" w:cs="Arial" w:ascii="Arial" w:hAnsi="Arial"/>
-                <w:sz w:val="22"/>
-              </w:rPr>
-              <w:t>conocer</w:t>
-            </w:r>
-            <w:r>
-              <w:rPr>
-                <w:rFonts w:eastAsia="Arial" w:cs="Arial" w:ascii="Arial" w:hAnsi="Arial"/>
-                <w:sz w:val="22"/>
-              </w:rPr>
-              <w:t xml:space="preserve"> dichos emprendimientos y podrán aportarles fondos en base </w:t>
-            </w:r>
-            <w:r>
-              <w:rPr>
-                <w:rFonts w:eastAsia="Arial" w:cs="Arial" w:ascii="Arial" w:hAnsi="Arial"/>
-                <w:sz w:val="22"/>
-              </w:rPr>
-              <w:t>a diferentes contratos legales</w:t>
-            </w:r>
-            <w:r>
-              <w:rPr>
-                <w:rFonts w:eastAsia="Arial" w:cs="Arial" w:ascii="Arial" w:hAnsi="Arial"/>
-                <w:sz w:val="22"/>
-              </w:rPr>
-              <w:t>.</w:t>
+              <w:t>El proyecto c</w:t>
+            </w:r>
+            <w:r>
+              <w:rPr>
+                <w:rFonts w:eastAsia="Arial" w:cs="Arial" w:ascii="Arial" w:hAnsi="Arial"/>
+                <w:sz w:val="22"/>
+              </w:rPr>
+              <w:t xml:space="preserve">onsiste en </w:t>
+            </w:r>
+            <w:r>
+              <w:rPr>
+                <w:rFonts w:eastAsia="Arial" w:cs="Arial" w:ascii="Arial" w:hAnsi="Arial"/>
+                <w:sz w:val="22"/>
+              </w:rPr>
+              <w:t>la creación</w:t>
+            </w:r>
+            <w:r>
+              <w:rPr>
+                <w:rFonts w:eastAsia="Arial" w:cs="Arial" w:ascii="Arial" w:hAnsi="Arial"/>
+                <w:sz w:val="22"/>
+              </w:rPr>
+              <w:t xml:space="preserve"> de un </w:t>
+            </w:r>
+            <w:r>
+              <w:rPr>
+                <w:rFonts w:eastAsia="Arial" w:cs="Arial" w:ascii="Arial" w:hAnsi="Arial"/>
+                <w:sz w:val="22"/>
+              </w:rPr>
+              <w:t>portal</w:t>
+            </w:r>
+            <w:r>
+              <w:rPr>
+                <w:rFonts w:eastAsia="Arial" w:cs="Arial" w:ascii="Arial" w:hAnsi="Arial"/>
+                <w:sz w:val="22"/>
+              </w:rPr>
+              <w:t xml:space="preserve"> web, donde los usuarios podrán </w:t>
+            </w:r>
+            <w:r>
+              <w:rPr>
+                <w:rFonts w:eastAsia="Arial" w:cs="Arial" w:ascii="Arial" w:hAnsi="Arial"/>
+                <w:sz w:val="22"/>
+              </w:rPr>
+              <w:t>publicar</w:t>
+            </w:r>
+            <w:r>
+              <w:rPr>
+                <w:rFonts w:eastAsia="Arial" w:cs="Arial" w:ascii="Arial" w:hAnsi="Arial"/>
+                <w:sz w:val="22"/>
+              </w:rPr>
+              <w:t xml:space="preserve"> sus emprendimientos, y establecer el monto necesario para cumplir con sus objetivos. Otros usuarios luego tendrán la posibilidad conocer dichos emprendimientos y podrán aportarles fondos en base a diferentes contratos legales.</w:t>
             </w:r>
           </w:p>
           <w:p>
@@ -2268,14 +2293,7 @@
                 <w:rFonts w:eastAsia="Arial" w:cs="Arial" w:ascii="Arial" w:hAnsi="Arial"/>
                 <w:sz w:val="22"/>
               </w:rPr>
-              <w:t>Si bien</w:t>
-            </w:r>
-            <w:r>
-              <w:rPr>
-                <w:rFonts w:eastAsia="Arial" w:cs="Arial" w:ascii="Arial" w:hAnsi="Arial"/>
-                <w:sz w:val="22"/>
-              </w:rPr>
-              <w:t xml:space="preserve"> actualmente existen varias páginas de crowdfounding que brindan un servicio similar, AsociateYa planea destacarse de sus competidores por su simplicidad y facilidad a la hora de realizar las transacciones, así como por sus bajas comisiones, brindado mayor accesibilidad para los emprendedores más chicos.</w:t>
+              <w:t>Si bien actualmente existen varias páginas de crowdfounding que brindan un servicio similar, AsociateYa planea destacarse de sus competidores por su simplicidad y facilidad a la hora de realizar las transacciones, así como por sus bajas comisiones, brindado mayor accesibilidad para los emprendedores más chicos.</w:t>
             </w:r>
           </w:p>
           <w:p>
@@ -2306,7 +2324,7 @@
             </w:tcBorders>
             <w:shd w:color="auto" w:fill="A6A6A6" w:val="clear"/>
             <w:tcMar>
-              <w:left w:w="103" w:type="dxa"/>
+              <w:left w:w="93" w:type="dxa"/>
             </w:tcMar>
           </w:tcPr>
           <w:p>
@@ -2341,7 +2359,7 @@
             </w:tcBorders>
             <w:shd w:fill="auto" w:val="clear"/>
             <w:tcMar>
-              <w:left w:w="103" w:type="dxa"/>
+              <w:left w:w="93" w:type="dxa"/>
             </w:tcMar>
           </w:tcPr>
           <w:p>
@@ -2359,7 +2377,7 @@
               <w:pStyle w:val="Normal"/>
               <w:numPr>
                 <w:ilvl w:val="0"/>
-                <w:numId w:val="3"/>
+                <w:numId w:val="2"/>
               </w:numPr>
               <w:ind w:hanging="360"/>
               <w:rPr/>
@@ -2398,7 +2416,7 @@
             </w:tcBorders>
             <w:shd w:color="auto" w:fill="A6A6A6" w:val="clear"/>
             <w:tcMar>
-              <w:left w:w="103" w:type="dxa"/>
+              <w:left w:w="93" w:type="dxa"/>
             </w:tcMar>
           </w:tcPr>
           <w:p>
@@ -2433,7 +2451,7 @@
             </w:tcBorders>
             <w:shd w:color="auto" w:fill="FFFFFF" w:val="clear"/>
             <w:tcMar>
-              <w:left w:w="103" w:type="dxa"/>
+              <w:left w:w="93" w:type="dxa"/>
             </w:tcMar>
           </w:tcPr>
           <w:p>
@@ -2450,7 +2468,7 @@
               <w:pStyle w:val="Normal"/>
               <w:numPr>
                 <w:ilvl w:val="0"/>
-                <w:numId w:val="9"/>
+                <w:numId w:val="7"/>
               </w:numPr>
               <w:ind w:hanging="360"/>
               <w:rPr/>
@@ -2468,7 +2486,7 @@
               <w:pStyle w:val="Normal"/>
               <w:numPr>
                 <w:ilvl w:val="0"/>
-                <w:numId w:val="5"/>
+                <w:numId w:val="3"/>
               </w:numPr>
               <w:ind w:hanging="360"/>
               <w:rPr/>
@@ -2509,7 +2527,7 @@
             </w:tcBorders>
             <w:shd w:color="auto" w:fill="A6A6A6" w:val="clear"/>
             <w:tcMar>
-              <w:left w:w="103" w:type="dxa"/>
+              <w:left w:w="93" w:type="dxa"/>
             </w:tcMar>
           </w:tcPr>
           <w:p>
@@ -2544,7 +2562,7 @@
             </w:tcBorders>
             <w:shd w:color="auto" w:fill="FFFFFF" w:val="clear"/>
             <w:tcMar>
-              <w:left w:w="103" w:type="dxa"/>
+              <w:left w:w="93" w:type="dxa"/>
             </w:tcMar>
           </w:tcPr>
           <w:p>
@@ -2589,7 +2607,14 @@
                 <w:rFonts w:eastAsia="Arial" w:cs="Arial" w:ascii="Arial" w:hAnsi="Arial"/>
                 <w:sz w:val="22"/>
               </w:rPr>
-              <w:t>Primera iteración: front-end</w:t>
+              <w:t xml:space="preserve">Primera iteración: front-end, </w:t>
+            </w:r>
+            <w:r>
+              <w:rPr>
+                <w:rFonts w:eastAsia="Arial" w:cs="Arial" w:ascii="Arial" w:hAnsi="Arial"/>
+                <w:sz w:val="22"/>
+              </w:rPr>
+              <w:t>maqueta del sitio web.</w:t>
             </w:r>
           </w:p>
           <w:p>
@@ -2600,17 +2625,21 @@
                 <w:numId w:val="1"/>
               </w:numPr>
               <w:ind w:firstLine="360"/>
-              <w:rPr>
-                <w:rFonts w:ascii="Arial" w:hAnsi="Arial" w:eastAsia="Arial" w:cs="Arial"/>
-                <w:sz w:val="22"/>
-              </w:rPr>
-            </w:pPr>
-            <w:r>
-              <w:rPr>
-                <w:rFonts w:eastAsia="Arial" w:cs="Arial" w:ascii="Arial" w:hAnsi="Arial"/>
-                <w:sz w:val="22"/>
-              </w:rPr>
-              <w:t>Segunda iteración: back-end</w:t>
+              <w:rPr/>
+            </w:pPr>
+            <w:r>
+              <w:rPr>
+                <w:rFonts w:eastAsia="Arial" w:cs="Arial" w:ascii="Arial" w:hAnsi="Arial"/>
+                <w:sz w:val="22"/>
+              </w:rPr>
+              <w:t xml:space="preserve">Segunda iteración: </w:t>
+            </w:r>
+            <w:r>
+              <w:rPr>
+                <w:rFonts w:eastAsia="Arial" w:cs="Arial" w:ascii="Arial" w:hAnsi="Arial"/>
+                <w:sz w:val="22"/>
+              </w:rPr>
+              <w:t>Definiciones de la estructuras de datos y políticas de integridad de la base de datos.</w:t>
             </w:r>
           </w:p>
           <w:p>
@@ -2628,7 +2657,14 @@
                 <w:rFonts w:eastAsia="Arial" w:cs="Arial" w:ascii="Arial" w:hAnsi="Arial"/>
                 <w:sz w:val="22"/>
               </w:rPr>
-              <w:t>Tercera iteración: base de datos.</w:t>
+              <w:t xml:space="preserve">Tercera iteración:  </w:t>
+            </w:r>
+            <w:r>
+              <w:rPr>
+                <w:rFonts w:eastAsia="Arial" w:cs="Arial" w:ascii="Arial" w:hAnsi="Arial"/>
+                <w:sz w:val="22"/>
+              </w:rPr>
+              <w:t>back-end</w:t>
             </w:r>
           </w:p>
           <w:p>
@@ -2979,14 +3015,7 @@
                 <w:rFonts w:eastAsia="Arial" w:cs="Arial" w:ascii="Arial" w:hAnsi="Arial"/>
                 <w:sz w:val="22"/>
               </w:rPr>
-              <w:t>Documento</w:t>
-            </w:r>
-            <w:r>
-              <w:rPr>
-                <w:rFonts w:eastAsia="Arial" w:cs="Arial" w:ascii="Arial" w:hAnsi="Arial"/>
-                <w:sz w:val="22"/>
-              </w:rPr>
-              <w:t xml:space="preserve"> de casos de uso</w:t>
+              <w:t>Documento de casos de uso</w:t>
             </w:r>
           </w:p>
           <w:p>
@@ -3095,7 +3124,7 @@
             </w:tcBorders>
             <w:shd w:color="auto" w:fill="A6A6A6" w:val="clear"/>
             <w:tcMar>
-              <w:left w:w="103" w:type="dxa"/>
+              <w:left w:w="93" w:type="dxa"/>
             </w:tcMar>
           </w:tcPr>
           <w:p>
@@ -3121,7 +3150,7 @@
       </w:tr>
       <w:tr>
         <w:trPr>
-          <w:trHeight w:val="1980" w:hRule="atLeast"/>
+          <w:trHeight w:val="2351" w:hRule="atLeast"/>
         </w:trPr>
         <w:tc>
           <w:tcPr>
@@ -3136,7 +3165,7 @@
             </w:tcBorders>
             <w:shd w:color="auto" w:fill="FFFFFF" w:val="clear"/>
             <w:tcMar>
-              <w:left w:w="103" w:type="dxa"/>
+              <w:left w:w="93" w:type="dxa"/>
             </w:tcMar>
           </w:tcPr>
           <w:p>
@@ -3159,9 +3188,8 @@
               <w:pStyle w:val="Normal"/>
               <w:numPr>
                 <w:ilvl w:val="0"/>
-                <w:numId w:val="4"/>
+                <w:numId w:val="9"/>
               </w:numPr>
-              <w:ind w:hanging="359"/>
               <w:rPr/>
             </w:pPr>
             <w:r>
@@ -3177,20 +3205,16 @@
               <w:pStyle w:val="Normal"/>
               <w:numPr>
                 <w:ilvl w:val="0"/>
-                <w:numId w:val="4"/>
+                <w:numId w:val="9"/>
               </w:numPr>
-              <w:ind w:hanging="359"/>
-              <w:rPr>
-                <w:b/>
-                <w:b/>
-              </w:rPr>
-            </w:pPr>
-            <w:r>
-              <w:rPr>
-                <w:rFonts w:eastAsia="Arial" w:cs="Arial" w:ascii="Arial" w:hAnsi="Arial"/>
-                <w:sz w:val="22"/>
-              </w:rPr>
-              <w:t>Desarrolladores: realizarán diseño, desarrollo, análisis,y documentación.</w:t>
+              <w:rPr/>
+            </w:pPr>
+            <w:r>
+              <w:rPr>
+                <w:rFonts w:eastAsia="Arial" w:cs="Arial" w:ascii="Arial" w:hAnsi="Arial"/>
+                <w:sz w:val="22"/>
+              </w:rPr>
+              <w:t>Desarrolladores: Encargado del  desarrollo y documentación.</w:t>
             </w:r>
           </w:p>
           <w:p>
@@ -3198,9 +3222,8 @@
               <w:pStyle w:val="Normal"/>
               <w:numPr>
                 <w:ilvl w:val="0"/>
-                <w:numId w:val="4"/>
+                <w:numId w:val="9"/>
               </w:numPr>
-              <w:ind w:hanging="359"/>
               <w:rPr>
                 <w:rFonts w:ascii="Arial" w:hAnsi="Arial" w:eastAsia="Arial" w:cs="Arial"/>
                 <w:sz w:val="22"/>
@@ -3219,9 +3242,8 @@
               <w:pStyle w:val="Normal"/>
               <w:numPr>
                 <w:ilvl w:val="0"/>
-                <w:numId w:val="4"/>
+                <w:numId w:val="9"/>
               </w:numPr>
-              <w:ind w:hanging="359"/>
               <w:rPr>
                 <w:rFonts w:ascii="Arial" w:hAnsi="Arial" w:eastAsia="Arial" w:cs="Arial"/>
                 <w:sz w:val="22"/>
@@ -3240,9 +3262,8 @@
               <w:pStyle w:val="Normal"/>
               <w:numPr>
                 <w:ilvl w:val="0"/>
-                <w:numId w:val="4"/>
+                <w:numId w:val="9"/>
               </w:numPr>
-              <w:ind w:hanging="359"/>
               <w:rPr>
                 <w:rFonts w:ascii="Arial" w:hAnsi="Arial" w:eastAsia="Arial" w:cs="Arial"/>
                 <w:sz w:val="22"/>
@@ -3261,9 +3282,8 @@
               <w:pStyle w:val="Normal"/>
               <w:numPr>
                 <w:ilvl w:val="0"/>
-                <w:numId w:val="4"/>
+                <w:numId w:val="9"/>
               </w:numPr>
-              <w:ind w:hanging="359"/>
               <w:rPr>
                 <w:rFonts w:ascii="Arial" w:hAnsi="Arial" w:eastAsia="Arial" w:cs="Arial"/>
                 <w:sz w:val="22"/>
@@ -3282,13 +3302,9 @@
               <w:pStyle w:val="Normal"/>
               <w:numPr>
                 <w:ilvl w:val="0"/>
-                <w:numId w:val="4"/>
+                <w:numId w:val="9"/>
               </w:numPr>
-              <w:ind w:hanging="359"/>
-              <w:rPr>
-                <w:rFonts w:ascii="Arial" w:hAnsi="Arial" w:eastAsia="Arial" w:cs="Arial"/>
-                <w:sz w:val="22"/>
-              </w:rPr>
+              <w:rPr/>
             </w:pPr>
             <w:r>
               <w:rPr>
@@ -3296,6 +3312,23 @@
                 <w:sz w:val="22"/>
               </w:rPr>
               <w:t>Analista funcional.</w:t>
+            </w:r>
+          </w:p>
+          <w:p>
+            <w:pPr>
+              <w:pStyle w:val="Normal"/>
+              <w:numPr>
+                <w:ilvl w:val="0"/>
+                <w:numId w:val="9"/>
+              </w:numPr>
+              <w:rPr/>
+            </w:pPr>
+            <w:r>
+              <w:rPr>
+                <w:rFonts w:eastAsia="Arial" w:cs="Arial" w:ascii="Arial" w:hAnsi="Arial"/>
+                <w:sz w:val="22"/>
+              </w:rPr>
+              <w:t>Administrador del entorno de desarrollo.</w:t>
             </w:r>
           </w:p>
           <w:p>
@@ -3324,7 +3357,7 @@
             </w:tcBorders>
             <w:shd w:color="auto" w:fill="A6A6A6" w:val="clear"/>
             <w:tcMar>
-              <w:left w:w="103" w:type="dxa"/>
+              <w:left w:w="93" w:type="dxa"/>
             </w:tcMar>
           </w:tcPr>
           <w:p>
@@ -3332,7 +3365,7 @@
               <w:pStyle w:val="Encabezado1"/>
               <w:numPr>
                 <w:ilvl w:val="0"/>
-                <w:numId w:val="10"/>
+                <w:numId w:val="8"/>
               </w:numPr>
               <w:ind w:left="432" w:hanging="432"/>
               <w:rPr/>
@@ -3363,7 +3396,7 @@
             </w:tcBorders>
             <w:shd w:color="auto" w:fill="FFFFFF" w:val="clear"/>
             <w:tcMar>
-              <w:left w:w="103" w:type="dxa"/>
+              <w:left w:w="93" w:type="dxa"/>
             </w:tcMar>
           </w:tcPr>
           <w:p>
@@ -3394,7 +3427,7 @@
               <w:pStyle w:val="Normal"/>
               <w:numPr>
                 <w:ilvl w:val="0"/>
-                <w:numId w:val="8"/>
+                <w:numId w:val="6"/>
               </w:numPr>
               <w:ind w:hanging="359"/>
               <w:rPr/>
@@ -3413,7 +3446,7 @@
               <w:pStyle w:val="Normal"/>
               <w:numPr>
                 <w:ilvl w:val="0"/>
-                <w:numId w:val="8"/>
+                <w:numId w:val="6"/>
               </w:numPr>
               <w:ind w:hanging="359"/>
               <w:rPr/>
@@ -3432,7 +3465,7 @@
               <w:pStyle w:val="Normal"/>
               <w:numPr>
                 <w:ilvl w:val="0"/>
-                <w:numId w:val="8"/>
+                <w:numId w:val="6"/>
               </w:numPr>
               <w:ind w:hanging="359"/>
               <w:rPr/>
@@ -3460,7 +3493,7 @@
               <w:pStyle w:val="Normal"/>
               <w:numPr>
                 <w:ilvl w:val="0"/>
-                <w:numId w:val="8"/>
+                <w:numId w:val="6"/>
               </w:numPr>
               <w:ind w:hanging="359"/>
               <w:rPr/>
@@ -3470,7 +3503,21 @@
                 <w:rFonts w:eastAsia="Arial" w:cs="Arial" w:ascii="Arial" w:hAnsi="Arial"/>
                 <w:sz w:val="22"/>
               </w:rPr>
-              <w:t>La ejecución y control de todas las tareas, serán supervisadas por el PM mediantes reuniones con los distintos integrantes del equipo. Estas reuniones podrán tener un informe de avance utilizando técnicas como EVM.</w:t>
+              <w:t xml:space="preserve">La ejecución y control de todas las tareas, serán supervisadas por el PM </w:t>
+            </w:r>
+            <w:r>
+              <w:rPr>
+                <w:rFonts w:eastAsia="Arial" w:cs="Arial" w:ascii="Arial" w:hAnsi="Arial"/>
+                <w:sz w:val="22"/>
+              </w:rPr>
+              <w:t>mediante</w:t>
+            </w:r>
+            <w:r>
+              <w:rPr>
+                <w:rFonts w:eastAsia="Arial" w:cs="Arial" w:ascii="Arial" w:hAnsi="Arial"/>
+                <w:sz w:val="22"/>
+              </w:rPr>
+              <w:t xml:space="preserve"> reuniones con los distintos integrantes del equipo. Estas reuniones podrán tener un informe de avance utilizando técnicas como EVM.</w:t>
               <w:br/>
             </w:r>
           </w:p>
@@ -3479,7 +3526,7 @@
               <w:pStyle w:val="Normal"/>
               <w:numPr>
                 <w:ilvl w:val="0"/>
-                <w:numId w:val="8"/>
+                <w:numId w:val="6"/>
               </w:numPr>
               <w:ind w:hanging="359"/>
               <w:rPr/>
@@ -3520,7 +3567,7 @@
             </w:tcBorders>
             <w:shd w:color="auto" w:fill="A6A6A6" w:val="clear"/>
             <w:tcMar>
-              <w:left w:w="103" w:type="dxa"/>
+              <w:left w:w="93" w:type="dxa"/>
             </w:tcMar>
           </w:tcPr>
           <w:p>
@@ -3555,7 +3602,7 @@
             </w:tcBorders>
             <w:shd w:color="auto" w:fill="FFFFFF" w:val="clear"/>
             <w:tcMar>
-              <w:left w:w="103" w:type="dxa"/>
+              <w:left w:w="93" w:type="dxa"/>
             </w:tcMar>
           </w:tcPr>
           <w:p>
@@ -3601,13 +3648,6 @@
                 <w:shd w:fill="FFFFFF" w:val="clear"/>
               </w:rPr>
               <w:t>Las iteraciones serán:</w:t>
-            </w:r>
-            <w:r>
-              <w:rPr>
-                <w:rFonts w:eastAsia="Arial" w:cs="Arial" w:ascii="Arial" w:hAnsi="Arial"/>
-                <w:sz w:val="22"/>
-              </w:rPr>
-              <w:br/>
             </w:r>
           </w:p>
           <w:p>
@@ -3616,9 +3656,8 @@
               <w:widowControl w:val="false"/>
               <w:numPr>
                 <w:ilvl w:val="0"/>
-                <w:numId w:val="2"/>
+                <w:numId w:val="10"/>
               </w:numPr>
-              <w:ind w:hanging="360"/>
               <w:rPr/>
             </w:pPr>
             <w:r>
@@ -3635,20 +3674,16 @@
               <w:widowControl w:val="false"/>
               <w:numPr>
                 <w:ilvl w:val="0"/>
-                <w:numId w:val="2"/>
+                <w:numId w:val="10"/>
               </w:numPr>
-              <w:ind w:hanging="360"/>
-              <w:rPr>
-                <w:rFonts w:ascii="Arial" w:hAnsi="Arial" w:eastAsia="Arial" w:cs="Arial"/>
-                <w:sz w:val="22"/>
-              </w:rPr>
-            </w:pPr>
-            <w:r>
-              <w:rPr>
-                <w:rFonts w:eastAsia="Arial" w:cs="Arial" w:ascii="Arial" w:hAnsi="Arial"/>
-                <w:sz w:val="22"/>
-              </w:rPr>
-              <w:t>Análisis, diseño, desarrollo y pruebas de la lógica de la aplicación (back-end) e integración con la interfaz.</w:t>
+              <w:rPr/>
+            </w:pPr>
+            <w:r>
+              <w:rPr>
+                <w:rFonts w:eastAsia="Arial" w:cs="Arial" w:ascii="Arial" w:hAnsi="Arial"/>
+                <w:sz w:val="22"/>
+              </w:rPr>
+              <w:t>Análisis, diseño, desarrollo y pruebas de la base de datos, con todas sus funciones y medidas de seguridad analizadas.</w:t>
             </w:r>
           </w:p>
           <w:p>
@@ -3657,17 +3692,16 @@
               <w:widowControl w:val="false"/>
               <w:numPr>
                 <w:ilvl w:val="0"/>
-                <w:numId w:val="2"/>
+                <w:numId w:val="10"/>
               </w:numPr>
-              <w:ind w:hanging="360"/>
-              <w:rPr/>
-            </w:pPr>
-            <w:r>
-              <w:rPr>
-                <w:rFonts w:eastAsia="Arial" w:cs="Arial" w:ascii="Arial" w:hAnsi="Arial"/>
-                <w:sz w:val="22"/>
-              </w:rPr>
-              <w:t>Análisis, diseño, desarrollo y pruebas de la base de datos, con todas sus funciones y medidas de seguridad analizadas.</w:t>
+              <w:rPr/>
+            </w:pPr>
+            <w:r>
+              <w:rPr>
+                <w:rFonts w:eastAsia="Arial" w:cs="Arial" w:ascii="Arial" w:hAnsi="Arial"/>
+                <w:sz w:val="22"/>
+              </w:rPr>
+              <w:t>Análisis, diseño, desarrollo y pruebas de la lógica de la aplicación (back-end) e integración con la interfaz.</w:t>
             </w:r>
           </w:p>
           <w:p>
@@ -3676,17 +3710,44 @@
               <w:widowControl w:val="false"/>
               <w:numPr>
                 <w:ilvl w:val="0"/>
-                <w:numId w:val="2"/>
+                <w:numId w:val="10"/>
               </w:numPr>
-              <w:ind w:hanging="360"/>
-              <w:rPr/>
-            </w:pPr>
-            <w:r>
-              <w:rPr>
-                <w:rFonts w:eastAsia="Arial" w:cs="Arial" w:ascii="Arial" w:hAnsi="Arial"/>
-                <w:sz w:val="22"/>
-              </w:rPr>
-              <w:t>Integración, desarrollo y pruebas del sitio web conectado con la base.</w:t>
+              <w:rPr/>
+            </w:pPr>
+            <w:r>
+              <w:rPr>
+                <w:rFonts w:eastAsia="Arial" w:cs="Arial" w:ascii="Arial" w:hAnsi="Arial"/>
+                <w:sz w:val="22"/>
+              </w:rPr>
+              <w:t xml:space="preserve">Integración, desarrollo y pruebas del </w:t>
+            </w:r>
+            <w:r>
+              <w:rPr>
+                <w:rFonts w:eastAsia="Arial" w:cs="Arial" w:ascii="Arial" w:hAnsi="Arial"/>
+                <w:sz w:val="22"/>
+              </w:rPr>
+              <w:t xml:space="preserve">portal </w:t>
+            </w:r>
+            <w:r>
+              <w:rPr>
+                <w:rFonts w:eastAsia="Arial" w:cs="Arial" w:ascii="Arial" w:hAnsi="Arial"/>
+                <w:sz w:val="22"/>
+              </w:rPr>
+              <w:t>web ,</w:t>
+            </w:r>
+            <w:r>
+              <w:rPr>
+                <w:rFonts w:eastAsia="Arial" w:cs="Arial" w:ascii="Arial" w:hAnsi="Arial"/>
+                <w:sz w:val="22"/>
+              </w:rPr>
+              <w:t xml:space="preserve"> front-end funcionando con back-end</w:t>
+            </w:r>
+            <w:r>
+              <w:rPr>
+                <w:rFonts w:eastAsia="Arial" w:cs="Arial" w:ascii="Arial" w:hAnsi="Arial"/>
+                <w:sz w:val="22"/>
+              </w:rPr>
+              <w:t>.</w:t>
               <w:br/>
             </w:r>
           </w:p>
@@ -3707,7 +3768,7 @@
             </w:tcBorders>
             <w:shd w:color="auto" w:fill="A6A6A6" w:val="clear"/>
             <w:tcMar>
-              <w:left w:w="103" w:type="dxa"/>
+              <w:left w:w="93" w:type="dxa"/>
             </w:tcMar>
           </w:tcPr>
           <w:p>
@@ -3746,7 +3807,7 @@
             </w:tcBorders>
             <w:shd w:color="auto" w:fill="FFFFFF" w:val="clear"/>
             <w:tcMar>
-              <w:left w:w="103" w:type="dxa"/>
+              <w:left w:w="93" w:type="dxa"/>
             </w:tcMar>
           </w:tcPr>
           <w:p>
@@ -3769,7 +3830,7 @@
               <w:pStyle w:val="Normal"/>
               <w:numPr>
                 <w:ilvl w:val="0"/>
-                <w:numId w:val="7"/>
+                <w:numId w:val="5"/>
               </w:numPr>
               <w:ind w:hanging="359"/>
               <w:rPr/>
@@ -3779,7 +3840,21 @@
                 <w:rFonts w:eastAsia="Arial" w:cs="Arial" w:ascii="Arial" w:hAnsi="Arial"/>
                 <w:sz w:val="22"/>
               </w:rPr>
-              <w:t xml:space="preserve">Mayo: Entrega de un diagrama con flujo de la ejecución del sistema. </w:t>
+              <w:t xml:space="preserve">Mayo: </w:t>
+            </w:r>
+            <w:r>
+              <w:rPr>
+                <w:rFonts w:eastAsia="Arial" w:cs="Arial" w:ascii="Arial" w:hAnsi="Arial"/>
+                <w:sz w:val="22"/>
+              </w:rPr>
+              <w:t xml:space="preserve">Entregables </w:t>
+            </w:r>
+            <w:r>
+              <w:rPr>
+                <w:rFonts w:eastAsia="Arial" w:cs="Arial" w:ascii="Arial" w:hAnsi="Arial"/>
+                <w:sz w:val="22"/>
+              </w:rPr>
+              <w:t xml:space="preserve">. </w:t>
             </w:r>
           </w:p>
           <w:p>
@@ -3787,7 +3862,7 @@
               <w:pStyle w:val="Normal"/>
               <w:numPr>
                 <w:ilvl w:val="0"/>
-                <w:numId w:val="7"/>
+                <w:numId w:val="5"/>
               </w:numPr>
               <w:ind w:hanging="359"/>
               <w:rPr/>
@@ -3805,7 +3880,7 @@
               <w:pStyle w:val="Normal"/>
               <w:numPr>
                 <w:ilvl w:val="0"/>
-                <w:numId w:val="7"/>
+                <w:numId w:val="5"/>
               </w:numPr>
               <w:ind w:hanging="359"/>
               <w:rPr/>
@@ -3815,7 +3890,21 @@
                 <w:rFonts w:eastAsia="Arial" w:cs="Arial" w:ascii="Arial" w:hAnsi="Arial"/>
                 <w:sz w:val="22"/>
               </w:rPr>
-              <w:t>Septiembre: Entregable segunda iteración.</w:t>
+              <w:t xml:space="preserve">Septiembre: Entregable segunda </w:t>
+            </w:r>
+            <w:r>
+              <w:rPr>
+                <w:rFonts w:eastAsia="Arial" w:cs="Arial" w:ascii="Arial" w:hAnsi="Arial"/>
+                <w:sz w:val="22"/>
+              </w:rPr>
+              <w:t>y tercera</w:t>
+            </w:r>
+            <w:r>
+              <w:rPr>
+                <w:rFonts w:eastAsia="Arial" w:cs="Arial" w:ascii="Arial" w:hAnsi="Arial"/>
+                <w:sz w:val="22"/>
+              </w:rPr>
+              <w:t xml:space="preserve"> iteración.</w:t>
             </w:r>
           </w:p>
           <w:p>
@@ -3823,7 +3912,7 @@
               <w:pStyle w:val="Normal"/>
               <w:numPr>
                 <w:ilvl w:val="0"/>
-                <w:numId w:val="7"/>
+                <w:numId w:val="5"/>
               </w:numPr>
               <w:ind w:hanging="359"/>
               <w:rPr/>
@@ -3833,7 +3922,21 @@
                 <w:rFonts w:eastAsia="Arial" w:cs="Arial" w:ascii="Arial" w:hAnsi="Arial"/>
                 <w:sz w:val="22"/>
               </w:rPr>
-              <w:t>Noviembre: Entrega final producto terminado.</w:t>
+              <w:t>Noviembre: Entrega final producto terminado</w:t>
+            </w:r>
+            <w:r>
+              <w:rPr>
+                <w:rFonts w:eastAsia="Arial" w:cs="Arial" w:ascii="Arial" w:hAnsi="Arial"/>
+                <w:sz w:val="22"/>
+              </w:rPr>
+              <w:t>(cuarta iteración)</w:t>
+            </w:r>
+            <w:r>
+              <w:rPr>
+                <w:rFonts w:eastAsia="Arial" w:cs="Arial" w:ascii="Arial" w:hAnsi="Arial"/>
+                <w:sz w:val="22"/>
+              </w:rPr>
+              <w:t>.</w:t>
             </w:r>
             <w:r>
               <w:rPr/>
@@ -3858,7 +3961,7 @@
             </w:tcBorders>
             <w:shd w:color="auto" w:fill="A6A6A6" w:val="clear"/>
             <w:tcMar>
-              <w:left w:w="103" w:type="dxa"/>
+              <w:left w:w="93" w:type="dxa"/>
             </w:tcMar>
           </w:tcPr>
           <w:p>
@@ -3893,7 +3996,7 @@
             </w:tcBorders>
             <w:shd w:color="auto" w:fill="FFFFFF" w:val="clear"/>
             <w:tcMar>
-              <w:left w:w="103" w:type="dxa"/>
+              <w:left w:w="93" w:type="dxa"/>
             </w:tcMar>
           </w:tcPr>
           <w:p>
@@ -3929,7 +4032,7 @@
             </w:tcBorders>
             <w:shd w:color="auto" w:fill="A6A6A6" w:val="clear"/>
             <w:tcMar>
-              <w:left w:w="103" w:type="dxa"/>
+              <w:left w:w="93" w:type="dxa"/>
             </w:tcMar>
           </w:tcPr>
           <w:p>
@@ -3970,7 +4073,7 @@
             </w:tcBorders>
             <w:shd w:color="auto" w:fill="FFFFFF" w:val="clear"/>
             <w:tcMar>
-              <w:left w:w="103" w:type="dxa"/>
+              <w:left w:w="93" w:type="dxa"/>
             </w:tcMar>
           </w:tcPr>
           <w:p>
@@ -3988,7 +4091,7 @@
               <w:pStyle w:val="Normal"/>
               <w:numPr>
                 <w:ilvl w:val="0"/>
-                <w:numId w:val="6"/>
+                <w:numId w:val="4"/>
               </w:numPr>
               <w:rPr/>
             </w:pPr>
@@ -4005,7 +4108,7 @@
               <w:pStyle w:val="Normal"/>
               <w:numPr>
                 <w:ilvl w:val="0"/>
-                <w:numId w:val="6"/>
+                <w:numId w:val="4"/>
               </w:numPr>
               <w:rPr>
                 <w:rFonts w:ascii="Arial" w:hAnsi="Arial" w:eastAsia="Arial" w:cs="Arial"/>
@@ -4025,7 +4128,7 @@
               <w:pStyle w:val="Normal"/>
               <w:numPr>
                 <w:ilvl w:val="0"/>
-                <w:numId w:val="6"/>
+                <w:numId w:val="4"/>
               </w:numPr>
               <w:rPr>
                 <w:rFonts w:ascii="Arial" w:hAnsi="Arial" w:eastAsia="Arial" w:cs="Arial"/>
@@ -4066,7 +4169,7 @@
             </w:tcBorders>
             <w:shd w:color="auto" w:fill="A6A6A6" w:val="clear"/>
             <w:tcMar>
-              <w:left w:w="103" w:type="dxa"/>
+              <w:left w:w="93" w:type="dxa"/>
             </w:tcMar>
           </w:tcPr>
           <w:p>
@@ -4101,7 +4204,7 @@
             </w:tcBorders>
             <w:shd w:color="auto" w:fill="FFFFFF" w:val="clear"/>
             <w:tcMar>
-              <w:left w:w="103" w:type="dxa"/>
+              <w:left w:w="93" w:type="dxa"/>
             </w:tcMar>
           </w:tcPr>
           <w:p>
@@ -4118,7 +4221,7 @@
               <w:pStyle w:val="Normal"/>
               <w:numPr>
                 <w:ilvl w:val="0"/>
-                <w:numId w:val="6"/>
+                <w:numId w:val="4"/>
               </w:numPr>
               <w:rPr/>
             </w:pPr>
@@ -4156,7 +4259,7 @@
             </w:tcBorders>
             <w:shd w:color="auto" w:fill="A6A6A6" w:val="clear"/>
             <w:tcMar>
-              <w:left w:w="103" w:type="dxa"/>
+              <w:left w:w="93" w:type="dxa"/>
             </w:tcMar>
           </w:tcPr>
           <w:p>
@@ -4191,7 +4294,7 @@
             </w:tcBorders>
             <w:shd w:color="auto" w:fill="FFFFFF" w:val="clear"/>
             <w:tcMar>
-              <w:left w:w="103" w:type="dxa"/>
+              <w:left w:w="93" w:type="dxa"/>
             </w:tcMar>
           </w:tcPr>
           <w:p>
@@ -4220,7 +4323,7 @@
             </w:tcBorders>
             <w:shd w:color="auto" w:fill="A6A6A6" w:val="clear"/>
             <w:tcMar>
-              <w:left w:w="103" w:type="dxa"/>
+              <w:left w:w="93" w:type="dxa"/>
             </w:tcMar>
           </w:tcPr>
           <w:p>
@@ -4255,7 +4358,7 @@
             </w:tcBorders>
             <w:shd w:color="auto" w:fill="FFFFFF" w:val="clear"/>
             <w:tcMar>
-              <w:left w:w="103" w:type="dxa"/>
+              <w:left w:w="93" w:type="dxa"/>
             </w:tcMar>
           </w:tcPr>
           <w:p>
@@ -4581,7 +4684,7 @@
       </w:tblBorders>
       <w:tblCellMar>
         <w:top w:w="100" w:type="dxa"/>
-        <w:left w:w="90" w:type="dxa"/>
+        <w:left w:w="70" w:type="dxa"/>
         <w:bottom w:w="100" w:type="dxa"/>
         <w:right w:w="100" w:type="dxa"/>
       </w:tblCellMar>
@@ -4611,7 +4714,7 @@
           </w:tcBorders>
           <w:shd w:fill="auto" w:val="clear"/>
           <w:tcMar>
-            <w:left w:w="90" w:type="dxa"/>
+            <w:left w:w="70" w:type="dxa"/>
           </w:tcMar>
         </w:tcPr>
         <w:p>
@@ -4683,7 +4786,7 @@
           </w:tcBorders>
           <w:shd w:fill="auto" w:val="clear"/>
           <w:tcMar>
-            <w:left w:w="90" w:type="dxa"/>
+            <w:left w:w="70" w:type="dxa"/>
           </w:tcMar>
         </w:tcPr>
         <w:p>
@@ -4717,7 +4820,7 @@
           </w:tcBorders>
           <w:shd w:fill="auto" w:val="clear"/>
           <w:tcMar>
-            <w:left w:w="90" w:type="dxa"/>
+            <w:left w:w="70" w:type="dxa"/>
           </w:tcMar>
         </w:tcPr>
         <w:p>
@@ -4734,7 +4837,7 @@
               <v:shape id="ole_rId2" style="width:67.5pt;height:66pt" o:ole="">
                 <v:imagedata r:id="rId3" o:title=""/>
               </v:shape>
-              <o:OLEObject Type="Embed" ProgID="PBrush" ShapeID="ole_rId2" DrawAspect="Content" ObjectID="_1404934816" r:id="rId2"/>
+              <o:OLEObject Type="Embed" ProgID="PBrush" ShapeID="ole_rId2" DrawAspect="Content" ObjectID="_987047916" r:id="rId2"/>
             </w:object>
           </w:r>
         </w:p>
@@ -4758,7 +4861,7 @@
           </w:tcBorders>
           <w:shd w:fill="auto" w:val="clear"/>
           <w:tcMar>
-            <w:left w:w="90" w:type="dxa"/>
+            <w:left w:w="70" w:type="dxa"/>
           </w:tcMar>
         </w:tcPr>
         <w:p>
@@ -4786,7 +4889,7 @@
           </w:tcBorders>
           <w:shd w:fill="auto" w:val="clear"/>
           <w:tcMar>
-            <w:left w:w="90" w:type="dxa"/>
+            <w:left w:w="70" w:type="dxa"/>
           </w:tcMar>
         </w:tcPr>
         <w:p>
@@ -4820,7 +4923,7 @@
           </w:tcBorders>
           <w:shd w:fill="auto" w:val="clear"/>
           <w:tcMar>
-            <w:left w:w="90" w:type="dxa"/>
+            <w:left w:w="70" w:type="dxa"/>
           </w:tcMar>
         </w:tcPr>
         <w:p>
@@ -4853,7 +4956,7 @@
           </w:tcBorders>
           <w:shd w:fill="auto" w:val="clear"/>
           <w:tcMar>
-            <w:left w:w="90" w:type="dxa"/>
+            <w:left w:w="70" w:type="dxa"/>
           </w:tcMar>
         </w:tcPr>
         <w:p>
@@ -4880,7 +4983,7 @@
           </w:tcBorders>
           <w:shd w:fill="auto" w:val="clear"/>
           <w:tcMar>
-            <w:left w:w="90" w:type="dxa"/>
+            <w:left w:w="70" w:type="dxa"/>
           </w:tcMar>
         </w:tcPr>
         <w:p>
@@ -4909,7 +5012,15 @@
               <w:b/>
               <w:sz w:val="20"/>
             </w:rPr>
-            <w:t>3.0</w:t>
+            <w:t>3.</w:t>
+          </w:r>
+          <w:r>
+            <w:rPr>
+              <w:rFonts w:eastAsia="Arial" w:cs="Arial" w:ascii="Arial" w:hAnsi="Arial"/>
+              <w:b/>
+              <w:sz w:val="20"/>
+            </w:rPr>
+            <w:t>1</w:t>
           </w:r>
         </w:p>
       </w:tc>
@@ -4926,7 +5037,7 @@
           </w:tcBorders>
           <w:shd w:fill="auto" w:val="clear"/>
           <w:tcMar>
-            <w:left w:w="90" w:type="dxa"/>
+            <w:left w:w="70" w:type="dxa"/>
           </w:tcMar>
         </w:tcPr>
         <w:p>
@@ -4971,7 +5082,7 @@
           </w:tcBorders>
           <w:shd w:fill="auto" w:val="clear"/>
           <w:tcMar>
-            <w:left w:w="90" w:type="dxa"/>
+            <w:left w:w="70" w:type="dxa"/>
           </w:tcMar>
         </w:tcPr>
         <w:p>
@@ -5013,7 +5124,7 @@
       <w:lvlText w:val="●"/>
       <w:lvlJc w:val="left"/>
       <w:pPr>
-        <w:ind w:left="720" w:hanging="-1800"/>
+        <w:ind w:left="720" w:hanging="0"/>
       </w:pPr>
       <w:rPr>
         <w:rFonts w:ascii="Arial" w:hAnsi="Arial" w:cs="Arial" w:hint="default"/>
@@ -5030,7 +5141,7 @@
       <w:lvlText w:val="o"/>
       <w:lvlJc w:val="left"/>
       <w:pPr>
-        <w:ind w:left="1440" w:hanging="-3960"/>
+        <w:ind w:left="1440" w:hanging="0"/>
       </w:pPr>
       <w:rPr>
         <w:rFonts w:ascii="Arial" w:hAnsi="Arial" w:cs="Arial" w:hint="default"/>
@@ -5047,13 +5158,14 @@
       <w:lvlText w:val="▪"/>
       <w:lvlJc w:val="left"/>
       <w:pPr>
-        <w:ind w:left="2160" w:hanging="-6120"/>
+        <w:ind w:left="2160" w:hanging="0"/>
       </w:pPr>
       <w:rPr>
         <w:rFonts w:ascii="Arial" w:hAnsi="Arial" w:cs="Arial" w:hint="default"/>
         <w:vertAlign w:val="baseline"/>
         <w:position w:val="0"/>
         <w:sz w:val="24"/>
+        <w:sz w:val="24"/>
       </w:rPr>
     </w:lvl>
     <w:lvl w:ilvl="3">
@@ -5062,7 +5174,7 @@
       <w:lvlText w:val="●"/>
       <w:lvlJc w:val="left"/>
       <w:pPr>
-        <w:ind w:left="2880" w:hanging="-8280"/>
+        <w:ind w:left="2880" w:hanging="0"/>
       </w:pPr>
       <w:rPr>
         <w:rFonts w:ascii="Arial" w:hAnsi="Arial" w:cs="Arial" w:hint="default"/>
@@ -5079,7 +5191,7 @@
       <w:lvlText w:val="o"/>
       <w:lvlJc w:val="left"/>
       <w:pPr>
-        <w:ind w:left="3600" w:hanging="-10440"/>
+        <w:ind w:left="3600" w:hanging="0"/>
       </w:pPr>
       <w:rPr>
         <w:rFonts w:ascii="Arial" w:hAnsi="Arial" w:cs="Arial" w:hint="default"/>
@@ -5096,13 +5208,14 @@
       <w:lvlText w:val="▪"/>
       <w:lvlJc w:val="left"/>
       <w:pPr>
-        <w:ind w:left="4320" w:hanging="-12600"/>
+        <w:ind w:left="4320" w:hanging="0"/>
       </w:pPr>
       <w:rPr>
         <w:rFonts w:ascii="Arial" w:hAnsi="Arial" w:cs="Arial" w:hint="default"/>
         <w:vertAlign w:val="baseline"/>
         <w:position w:val="0"/>
         <w:sz w:val="24"/>
+        <w:sz w:val="24"/>
       </w:rPr>
     </w:lvl>
     <w:lvl w:ilvl="6">
@@ -5111,7 +5224,7 @@
       <w:lvlText w:val="●"/>
       <w:lvlJc w:val="left"/>
       <w:pPr>
-        <w:ind w:left="5040" w:hanging="-14760"/>
+        <w:ind w:left="5040" w:hanging="0"/>
       </w:pPr>
       <w:rPr>
         <w:rFonts w:ascii="Arial" w:hAnsi="Arial" w:cs="Arial" w:hint="default"/>
@@ -5128,7 +5241,7 @@
       <w:lvlText w:val="o"/>
       <w:lvlJc w:val="left"/>
       <w:pPr>
-        <w:ind w:left="5760" w:hanging="-16920"/>
+        <w:ind w:left="5760" w:hanging="0"/>
       </w:pPr>
       <w:rPr>
         <w:rFonts w:ascii="Arial" w:hAnsi="Arial" w:cs="Arial" w:hint="default"/>
@@ -5145,13 +5258,14 @@
       <w:lvlText w:val="▪"/>
       <w:lvlJc w:val="left"/>
       <w:pPr>
-        <w:ind w:left="6480" w:hanging="-19080"/>
+        <w:ind w:left="6480" w:hanging="0"/>
       </w:pPr>
       <w:rPr>
         <w:rFonts w:ascii="Arial" w:hAnsi="Arial" w:cs="Arial" w:hint="default"/>
         <w:vertAlign w:val="baseline"/>
         <w:position w:val="0"/>
         <w:sz w:val="24"/>
+        <w:sz w:val="24"/>
       </w:rPr>
     </w:lvl>
   </w:abstractNum>
@@ -5162,7 +5276,7 @@
       <w:lvlText w:val="●"/>
       <w:lvlJc w:val="left"/>
       <w:pPr>
-        <w:ind w:left="720" w:hanging="-1800"/>
+        <w:ind w:left="720" w:hanging="0"/>
       </w:pPr>
       <w:rPr>
         <w:rFonts w:ascii="Arial" w:hAnsi="Arial" w:cs="Arial" w:hint="default"/>
@@ -5277,7 +5391,7 @@
       <w:lvlText w:val="●"/>
       <w:lvlJc w:val="left"/>
       <w:pPr>
-        <w:ind w:left="720" w:hanging="-1800"/>
+        <w:ind w:left="720" w:hanging="0"/>
       </w:pPr>
       <w:rPr>
         <w:rFonts w:ascii="Arial" w:hAnsi="Arial" w:cs="Arial" w:hint="default"/>
@@ -5392,7 +5506,7 @@
       <w:lvlText w:val="●"/>
       <w:lvlJc w:val="left"/>
       <w:pPr>
-        <w:ind w:left="720" w:hanging="-2520"/>
+        <w:ind w:left="0" w:hanging="0"/>
       </w:pPr>
       <w:rPr>
         <w:rFonts w:ascii="Arial" w:hAnsi="Arial" w:cs="Arial" w:hint="default"/>
@@ -5409,7 +5523,7 @@
       <w:lvlText w:val="o"/>
       <w:lvlJc w:val="left"/>
       <w:pPr>
-        <w:ind w:left="1440" w:hanging="-5400"/>
+        <w:ind w:left="720" w:hanging="0"/>
       </w:pPr>
       <w:rPr>
         <w:rFonts w:ascii="Arial" w:hAnsi="Arial" w:cs="Arial" w:hint="default"/>
@@ -5426,7 +5540,23 @@
       <w:lvlText w:val="▪"/>
       <w:lvlJc w:val="left"/>
       <w:pPr>
-        <w:ind w:left="2160" w:hanging="-8280"/>
+        <w:ind w:left="1440" w:hanging="0"/>
+      </w:pPr>
+      <w:rPr>
+        <w:rFonts w:ascii="Arial" w:hAnsi="Arial" w:cs="Arial" w:hint="default"/>
+        <w:vertAlign w:val="baseline"/>
+        <w:position w:val="0"/>
+        <w:sz w:val="24"/>
+        <w:sz w:val="24"/>
+      </w:rPr>
+    </w:lvl>
+    <w:lvl w:ilvl="3">
+      <w:start w:val="1"/>
+      <w:numFmt w:val="bullet"/>
+      <w:lvlText w:val="●"/>
+      <w:lvlJc w:val="left"/>
+      <w:pPr>
+        <w:ind w:left="2160" w:hanging="0"/>
       </w:pPr>
       <w:rPr>
         <w:rFonts w:ascii="Arial" w:hAnsi="Arial" w:cs="Arial" w:hint="default"/>
@@ -5437,13 +5567,13 @@
         <w:b/>
       </w:rPr>
     </w:lvl>
-    <w:lvl w:ilvl="3">
-      <w:start w:val="1"/>
-      <w:numFmt w:val="bullet"/>
-      <w:lvlText w:val="●"/>
-      <w:lvlJc w:val="left"/>
-      <w:pPr>
-        <w:ind w:left="2880" w:hanging="-11160"/>
+    <w:lvl w:ilvl="4">
+      <w:start w:val="1"/>
+      <w:numFmt w:val="bullet"/>
+      <w:lvlText w:val="o"/>
+      <w:lvlJc w:val="left"/>
+      <w:pPr>
+        <w:ind w:left="2880" w:hanging="0"/>
       </w:pPr>
       <w:rPr>
         <w:rFonts w:ascii="Arial" w:hAnsi="Arial" w:cs="Arial" w:hint="default"/>
@@ -5454,13 +5584,29 @@
         <w:b/>
       </w:rPr>
     </w:lvl>
-    <w:lvl w:ilvl="4">
-      <w:start w:val="1"/>
-      <w:numFmt w:val="bullet"/>
-      <w:lvlText w:val="o"/>
-      <w:lvlJc w:val="left"/>
-      <w:pPr>
-        <w:ind w:left="3600" w:hanging="-14040"/>
+    <w:lvl w:ilvl="5">
+      <w:start w:val="1"/>
+      <w:numFmt w:val="bullet"/>
+      <w:lvlText w:val="▪"/>
+      <w:lvlJc w:val="left"/>
+      <w:pPr>
+        <w:ind w:left="3600" w:hanging="0"/>
+      </w:pPr>
+      <w:rPr>
+        <w:rFonts w:ascii="Arial" w:hAnsi="Arial" w:cs="Arial" w:hint="default"/>
+        <w:vertAlign w:val="baseline"/>
+        <w:position w:val="0"/>
+        <w:sz w:val="24"/>
+        <w:sz w:val="24"/>
+      </w:rPr>
+    </w:lvl>
+    <w:lvl w:ilvl="6">
+      <w:start w:val="1"/>
+      <w:numFmt w:val="bullet"/>
+      <w:lvlText w:val="●"/>
+      <w:lvlJc w:val="left"/>
+      <w:pPr>
+        <w:ind w:left="4320" w:hanging="0"/>
       </w:pPr>
       <w:rPr>
         <w:rFonts w:ascii="Arial" w:hAnsi="Arial" w:cs="Arial" w:hint="default"/>
@@ -5471,13 +5617,13 @@
         <w:b/>
       </w:rPr>
     </w:lvl>
-    <w:lvl w:ilvl="5">
-      <w:start w:val="1"/>
-      <w:numFmt w:val="bullet"/>
-      <w:lvlText w:val="▪"/>
-      <w:lvlJc w:val="left"/>
-      <w:pPr>
-        <w:ind w:left="4320" w:hanging="-16920"/>
+    <w:lvl w:ilvl="7">
+      <w:start w:val="1"/>
+      <w:numFmt w:val="bullet"/>
+      <w:lvlText w:val="o"/>
+      <w:lvlJc w:val="left"/>
+      <w:pPr>
+        <w:ind w:left="5040" w:hanging="0"/>
       </w:pPr>
       <w:rPr>
         <w:rFonts w:ascii="Arial" w:hAnsi="Arial" w:cs="Arial" w:hint="default"/>
@@ -5488,13 +5634,31 @@
         <w:b/>
       </w:rPr>
     </w:lvl>
-    <w:lvl w:ilvl="6">
+    <w:lvl w:ilvl="8">
+      <w:start w:val="1"/>
+      <w:numFmt w:val="bullet"/>
+      <w:lvlText w:val="▪"/>
+      <w:lvlJc w:val="left"/>
+      <w:pPr>
+        <w:ind w:left="5760" w:hanging="0"/>
+      </w:pPr>
+      <w:rPr>
+        <w:rFonts w:ascii="Arial" w:hAnsi="Arial" w:cs="Arial" w:hint="default"/>
+        <w:vertAlign w:val="baseline"/>
+        <w:position w:val="0"/>
+        <w:sz w:val="24"/>
+        <w:sz w:val="24"/>
+      </w:rPr>
+    </w:lvl>
+  </w:abstractNum>
+  <w:abstractNum w:abstractNumId="5">
+    <w:lvl w:ilvl="0">
       <w:start w:val="1"/>
       <w:numFmt w:val="bullet"/>
       <w:lvlText w:val="●"/>
       <w:lvlJc w:val="left"/>
       <w:pPr>
-        <w:ind w:left="5040" w:hanging="-19800"/>
+        <w:ind w:left="720" w:hanging="0"/>
       </w:pPr>
       <w:rPr>
         <w:rFonts w:ascii="Arial" w:hAnsi="Arial" w:cs="Arial" w:hint="default"/>
@@ -5505,13 +5669,13 @@
         <w:b/>
       </w:rPr>
     </w:lvl>
-    <w:lvl w:ilvl="7">
+    <w:lvl w:ilvl="1">
       <w:start w:val="1"/>
       <w:numFmt w:val="bullet"/>
       <w:lvlText w:val="o"/>
       <w:lvlJc w:val="left"/>
       <w:pPr>
-        <w:ind w:left="5760" w:hanging="-22680"/>
+        <w:ind w:left="1440" w:hanging="0"/>
       </w:pPr>
       <w:rPr>
         <w:rFonts w:ascii="Arial" w:hAnsi="Arial" w:cs="Arial" w:hint="default"/>
@@ -5522,13 +5686,13 @@
         <w:b/>
       </w:rPr>
     </w:lvl>
-    <w:lvl w:ilvl="8">
+    <w:lvl w:ilvl="2">
       <w:start w:val="1"/>
       <w:numFmt w:val="bullet"/>
       <w:lvlText w:val="▪"/>
       <w:lvlJc w:val="left"/>
       <w:pPr>
-        <w:ind w:left="6480" w:hanging="-25560"/>
+        <w:ind w:left="2160" w:hanging="0"/>
       </w:pPr>
       <w:rPr>
         <w:rFonts w:ascii="Arial" w:hAnsi="Arial" w:cs="Arial" w:hint="default"/>
@@ -5539,15 +5703,13 @@
         <w:b/>
       </w:rPr>
     </w:lvl>
-  </w:abstractNum>
-  <w:abstractNum w:abstractNumId="5">
-    <w:lvl w:ilvl="0">
+    <w:lvl w:ilvl="3">
       <w:start w:val="1"/>
       <w:numFmt w:val="bullet"/>
       <w:lvlText w:val="●"/>
       <w:lvlJc w:val="left"/>
       <w:pPr>
-        <w:ind w:left="720" w:hanging="-1800"/>
+        <w:ind w:left="2880" w:hanging="0"/>
       </w:pPr>
       <w:rPr>
         <w:rFonts w:ascii="Arial" w:hAnsi="Arial" w:cs="Arial" w:hint="default"/>
@@ -5558,111 +5720,13 @@
         <w:b/>
       </w:rPr>
     </w:lvl>
-    <w:lvl w:ilvl="1">
-      <w:start w:val="1"/>
-      <w:numFmt w:val="bullet"/>
-      <w:lvlText w:val=""/>
-      <w:lvlJc w:val="left"/>
-      <w:pPr>
-        <w:ind w:left="0" w:hanging="0"/>
-      </w:pPr>
-      <w:rPr>
-        <w:rFonts w:ascii="Wingdings" w:hAnsi="Wingdings" w:cs="Wingdings" w:hint="default"/>
-      </w:rPr>
-    </w:lvl>
-    <w:lvl w:ilvl="2">
-      <w:start w:val="1"/>
-      <w:numFmt w:val="bullet"/>
-      <w:lvlText w:val=""/>
-      <w:lvlJc w:val="left"/>
-      <w:pPr>
-        <w:ind w:left="0" w:hanging="0"/>
-      </w:pPr>
-      <w:rPr>
-        <w:rFonts w:ascii="Wingdings" w:hAnsi="Wingdings" w:cs="Wingdings" w:hint="default"/>
-      </w:rPr>
-    </w:lvl>
-    <w:lvl w:ilvl="3">
-      <w:start w:val="1"/>
-      <w:numFmt w:val="bullet"/>
-      <w:lvlText w:val=""/>
-      <w:lvlJc w:val="left"/>
-      <w:pPr>
-        <w:ind w:left="0" w:hanging="0"/>
-      </w:pPr>
-      <w:rPr>
-        <w:rFonts w:ascii="Wingdings" w:hAnsi="Wingdings" w:cs="Wingdings" w:hint="default"/>
-      </w:rPr>
-    </w:lvl>
     <w:lvl w:ilvl="4">
       <w:start w:val="1"/>
       <w:numFmt w:val="bullet"/>
-      <w:lvlText w:val=""/>
-      <w:lvlJc w:val="left"/>
-      <w:pPr>
-        <w:ind w:left="0" w:hanging="0"/>
-      </w:pPr>
-      <w:rPr>
-        <w:rFonts w:ascii="Wingdings" w:hAnsi="Wingdings" w:cs="Wingdings" w:hint="default"/>
-      </w:rPr>
-    </w:lvl>
-    <w:lvl w:ilvl="5">
-      <w:start w:val="1"/>
-      <w:numFmt w:val="bullet"/>
-      <w:lvlText w:val=""/>
-      <w:lvlJc w:val="left"/>
-      <w:pPr>
-        <w:ind w:left="0" w:hanging="0"/>
-      </w:pPr>
-      <w:rPr>
-        <w:rFonts w:ascii="Wingdings" w:hAnsi="Wingdings" w:cs="Wingdings" w:hint="default"/>
-      </w:rPr>
-    </w:lvl>
-    <w:lvl w:ilvl="6">
-      <w:start w:val="1"/>
-      <w:numFmt w:val="bullet"/>
-      <w:lvlText w:val=""/>
-      <w:lvlJc w:val="left"/>
-      <w:pPr>
-        <w:ind w:left="0" w:hanging="0"/>
-      </w:pPr>
-      <w:rPr>
-        <w:rFonts w:ascii="Wingdings" w:hAnsi="Wingdings" w:cs="Wingdings" w:hint="default"/>
-      </w:rPr>
-    </w:lvl>
-    <w:lvl w:ilvl="7">
-      <w:start w:val="1"/>
-      <w:numFmt w:val="bullet"/>
-      <w:lvlText w:val=""/>
-      <w:lvlJc w:val="left"/>
-      <w:pPr>
-        <w:ind w:left="0" w:hanging="0"/>
-      </w:pPr>
-      <w:rPr>
-        <w:rFonts w:ascii="Wingdings" w:hAnsi="Wingdings" w:cs="Wingdings" w:hint="default"/>
-      </w:rPr>
-    </w:lvl>
-    <w:lvl w:ilvl="8">
-      <w:start w:val="1"/>
-      <w:numFmt w:val="bullet"/>
-      <w:lvlText w:val=""/>
-      <w:lvlJc w:val="left"/>
-      <w:pPr>
-        <w:ind w:left="0" w:hanging="0"/>
-      </w:pPr>
-      <w:rPr>
-        <w:rFonts w:ascii="Wingdings" w:hAnsi="Wingdings" w:cs="Wingdings" w:hint="default"/>
-      </w:rPr>
-    </w:lvl>
-  </w:abstractNum>
-  <w:abstractNum w:abstractNumId="6">
-    <w:lvl w:ilvl="0">
-      <w:start w:val="1"/>
-      <w:numFmt w:val="bullet"/>
-      <w:lvlText w:val="●"/>
-      <w:lvlJc w:val="left"/>
-      <w:pPr>
-        <w:ind w:left="0" w:hanging="-360"/>
+      <w:lvlText w:val="o"/>
+      <w:lvlJc w:val="left"/>
+      <w:pPr>
+        <w:ind w:left="3600" w:hanging="0"/>
       </w:pPr>
       <w:rPr>
         <w:rFonts w:ascii="Arial" w:hAnsi="Arial" w:cs="Arial" w:hint="default"/>
@@ -5673,13 +5737,13 @@
         <w:b/>
       </w:rPr>
     </w:lvl>
-    <w:lvl w:ilvl="1">
-      <w:start w:val="1"/>
-      <w:numFmt w:val="bullet"/>
-      <w:lvlText w:val="o"/>
-      <w:lvlJc w:val="left"/>
-      <w:pPr>
-        <w:ind w:left="720" w:hanging="-2520"/>
+    <w:lvl w:ilvl="5">
+      <w:start w:val="1"/>
+      <w:numFmt w:val="bullet"/>
+      <w:lvlText w:val="▪"/>
+      <w:lvlJc w:val="left"/>
+      <w:pPr>
+        <w:ind w:left="4320" w:hanging="0"/>
       </w:pPr>
       <w:rPr>
         <w:rFonts w:ascii="Arial" w:hAnsi="Arial" w:cs="Arial" w:hint="default"/>
@@ -5690,28 +5754,13 @@
         <w:b/>
       </w:rPr>
     </w:lvl>
-    <w:lvl w:ilvl="2">
-      <w:start w:val="1"/>
-      <w:numFmt w:val="bullet"/>
-      <w:lvlText w:val="▪"/>
-      <w:lvlJc w:val="left"/>
-      <w:pPr>
-        <w:ind w:left="1440" w:hanging="-4680"/>
-      </w:pPr>
-      <w:rPr>
-        <w:rFonts w:ascii="Arial" w:hAnsi="Arial" w:cs="Arial" w:hint="default"/>
-        <w:vertAlign w:val="baseline"/>
-        <w:position w:val="0"/>
-        <w:sz w:val="24"/>
-      </w:rPr>
-    </w:lvl>
-    <w:lvl w:ilvl="3">
+    <w:lvl w:ilvl="6">
       <w:start w:val="1"/>
       <w:numFmt w:val="bullet"/>
       <w:lvlText w:val="●"/>
       <w:lvlJc w:val="left"/>
       <w:pPr>
-        <w:ind w:left="2160" w:hanging="-6840"/>
+        <w:ind w:left="5040" w:hanging="0"/>
       </w:pPr>
       <w:rPr>
         <w:rFonts w:ascii="Arial" w:hAnsi="Arial" w:cs="Arial" w:hint="default"/>
@@ -5722,13 +5771,13 @@
         <w:b/>
       </w:rPr>
     </w:lvl>
-    <w:lvl w:ilvl="4">
+    <w:lvl w:ilvl="7">
       <w:start w:val="1"/>
       <w:numFmt w:val="bullet"/>
       <w:lvlText w:val="o"/>
       <w:lvlJc w:val="left"/>
       <w:pPr>
-        <w:ind w:left="2880" w:hanging="-9000"/>
+        <w:ind w:left="5760" w:hanging="0"/>
       </w:pPr>
       <w:rPr>
         <w:rFonts w:ascii="Arial" w:hAnsi="Arial" w:cs="Arial" w:hint="default"/>
@@ -5739,28 +5788,13 @@
         <w:b/>
       </w:rPr>
     </w:lvl>
-    <w:lvl w:ilvl="5">
+    <w:lvl w:ilvl="8">
       <w:start w:val="1"/>
       <w:numFmt w:val="bullet"/>
       <w:lvlText w:val="▪"/>
       <w:lvlJc w:val="left"/>
       <w:pPr>
-        <w:ind w:left="3600" w:hanging="-11160"/>
-      </w:pPr>
-      <w:rPr>
-        <w:rFonts w:ascii="Arial" w:hAnsi="Arial" w:cs="Arial" w:hint="default"/>
-        <w:vertAlign w:val="baseline"/>
-        <w:position w:val="0"/>
-        <w:sz w:val="24"/>
-      </w:rPr>
-    </w:lvl>
-    <w:lvl w:ilvl="6">
-      <w:start w:val="1"/>
-      <w:numFmt w:val="bullet"/>
-      <w:lvlText w:val="●"/>
-      <w:lvlJc w:val="left"/>
-      <w:pPr>
-        <w:ind w:left="4320" w:hanging="-13320"/>
+        <w:ind w:left="6480" w:hanging="0"/>
       </w:pPr>
       <w:rPr>
         <w:rFonts w:ascii="Arial" w:hAnsi="Arial" w:cs="Arial" w:hint="default"/>
@@ -5771,13 +5805,15 @@
         <w:b/>
       </w:rPr>
     </w:lvl>
-    <w:lvl w:ilvl="7">
-      <w:start w:val="1"/>
-      <w:numFmt w:val="bullet"/>
-      <w:lvlText w:val="o"/>
-      <w:lvlJc w:val="left"/>
-      <w:pPr>
-        <w:ind w:left="5040" w:hanging="-15480"/>
+  </w:abstractNum>
+  <w:abstractNum w:abstractNumId="6">
+    <w:lvl w:ilvl="0">
+      <w:start w:val="1"/>
+      <w:numFmt w:val="bullet"/>
+      <w:lvlText w:val="●"/>
+      <w:lvlJc w:val="left"/>
+      <w:pPr>
+        <w:ind w:left="720" w:hanging="0"/>
       </w:pPr>
       <w:rPr>
         <w:rFonts w:ascii="Arial" w:hAnsi="Arial" w:cs="Arial" w:hint="default"/>
@@ -5785,33 +5821,15 @@
         <w:position w:val="0"/>
         <w:sz w:val="22"/>
         <w:sz w:val="22"/>
-        <w:b/>
-      </w:rPr>
-    </w:lvl>
-    <w:lvl w:ilvl="8">
-      <w:start w:val="1"/>
-      <w:numFmt w:val="bullet"/>
-      <w:lvlText w:val="▪"/>
-      <w:lvlJc w:val="left"/>
-      <w:pPr>
-        <w:ind w:left="5760" w:hanging="-17640"/>
-      </w:pPr>
-      <w:rPr>
-        <w:rFonts w:ascii="Arial" w:hAnsi="Arial" w:cs="Arial" w:hint="default"/>
-        <w:vertAlign w:val="baseline"/>
-        <w:position w:val="0"/>
-        <w:sz w:val="24"/>
-      </w:rPr>
-    </w:lvl>
-  </w:abstractNum>
-  <w:abstractNum w:abstractNumId="7">
-    <w:lvl w:ilvl="0">
-      <w:start w:val="1"/>
-      <w:numFmt w:val="bullet"/>
-      <w:lvlText w:val="●"/>
-      <w:lvlJc w:val="left"/>
-      <w:pPr>
-        <w:ind w:left="720" w:hanging="-2520"/>
+      </w:rPr>
+    </w:lvl>
+    <w:lvl w:ilvl="1">
+      <w:start w:val="1"/>
+      <w:numFmt w:val="bullet"/>
+      <w:lvlText w:val="o"/>
+      <w:lvlJc w:val="left"/>
+      <w:pPr>
+        <w:ind w:left="1440" w:hanging="0"/>
       </w:pPr>
       <w:rPr>
         <w:rFonts w:ascii="Arial" w:hAnsi="Arial" w:cs="Arial" w:hint="default"/>
@@ -5819,16 +5837,15 @@
         <w:position w:val="0"/>
         <w:sz w:val="22"/>
         <w:sz w:val="22"/>
-        <w:b/>
-      </w:rPr>
-    </w:lvl>
-    <w:lvl w:ilvl="1">
-      <w:start w:val="1"/>
-      <w:numFmt w:val="bullet"/>
-      <w:lvlText w:val="o"/>
-      <w:lvlJc w:val="left"/>
-      <w:pPr>
-        <w:ind w:left="1440" w:hanging="-5400"/>
+      </w:rPr>
+    </w:lvl>
+    <w:lvl w:ilvl="2">
+      <w:start w:val="1"/>
+      <w:numFmt w:val="bullet"/>
+      <w:lvlText w:val="▪"/>
+      <w:lvlJc w:val="left"/>
+      <w:pPr>
+        <w:ind w:left="2160" w:hanging="0"/>
       </w:pPr>
       <w:rPr>
         <w:rFonts w:ascii="Arial" w:hAnsi="Arial" w:cs="Arial" w:hint="default"/>
@@ -5836,16 +5853,15 @@
         <w:position w:val="0"/>
         <w:sz w:val="22"/>
         <w:sz w:val="22"/>
-        <w:b/>
-      </w:rPr>
-    </w:lvl>
-    <w:lvl w:ilvl="2">
-      <w:start w:val="1"/>
-      <w:numFmt w:val="bullet"/>
-      <w:lvlText w:val="▪"/>
-      <w:lvlJc w:val="left"/>
-      <w:pPr>
-        <w:ind w:left="2160" w:hanging="-8280"/>
+      </w:rPr>
+    </w:lvl>
+    <w:lvl w:ilvl="3">
+      <w:start w:val="1"/>
+      <w:numFmt w:val="bullet"/>
+      <w:lvlText w:val="●"/>
+      <w:lvlJc w:val="left"/>
+      <w:pPr>
+        <w:ind w:left="2880" w:hanging="0"/>
       </w:pPr>
       <w:rPr>
         <w:rFonts w:ascii="Arial" w:hAnsi="Arial" w:cs="Arial" w:hint="default"/>
@@ -5853,16 +5869,15 @@
         <w:position w:val="0"/>
         <w:sz w:val="22"/>
         <w:sz w:val="22"/>
-        <w:b/>
-      </w:rPr>
-    </w:lvl>
-    <w:lvl w:ilvl="3">
-      <w:start w:val="1"/>
-      <w:numFmt w:val="bullet"/>
-      <w:lvlText w:val="●"/>
-      <w:lvlJc w:val="left"/>
-      <w:pPr>
-        <w:ind w:left="2880" w:hanging="-11160"/>
+      </w:rPr>
+    </w:lvl>
+    <w:lvl w:ilvl="4">
+      <w:start w:val="1"/>
+      <w:numFmt w:val="bullet"/>
+      <w:lvlText w:val="o"/>
+      <w:lvlJc w:val="left"/>
+      <w:pPr>
+        <w:ind w:left="3600" w:hanging="0"/>
       </w:pPr>
       <w:rPr>
         <w:rFonts w:ascii="Arial" w:hAnsi="Arial" w:cs="Arial" w:hint="default"/>
@@ -5870,16 +5885,15 @@
         <w:position w:val="0"/>
         <w:sz w:val="22"/>
         <w:sz w:val="22"/>
-        <w:b/>
-      </w:rPr>
-    </w:lvl>
-    <w:lvl w:ilvl="4">
-      <w:start w:val="1"/>
-      <w:numFmt w:val="bullet"/>
-      <w:lvlText w:val="o"/>
-      <w:lvlJc w:val="left"/>
-      <w:pPr>
-        <w:ind w:left="3600" w:hanging="-14040"/>
+      </w:rPr>
+    </w:lvl>
+    <w:lvl w:ilvl="5">
+      <w:start w:val="1"/>
+      <w:numFmt w:val="bullet"/>
+      <w:lvlText w:val="▪"/>
+      <w:lvlJc w:val="left"/>
+      <w:pPr>
+        <w:ind w:left="4320" w:hanging="0"/>
       </w:pPr>
       <w:rPr>
         <w:rFonts w:ascii="Arial" w:hAnsi="Arial" w:cs="Arial" w:hint="default"/>
@@ -5887,16 +5901,15 @@
         <w:position w:val="0"/>
         <w:sz w:val="22"/>
         <w:sz w:val="22"/>
-        <w:b/>
-      </w:rPr>
-    </w:lvl>
-    <w:lvl w:ilvl="5">
-      <w:start w:val="1"/>
-      <w:numFmt w:val="bullet"/>
-      <w:lvlText w:val="▪"/>
-      <w:lvlJc w:val="left"/>
-      <w:pPr>
-        <w:ind w:left="4320" w:hanging="-16920"/>
+      </w:rPr>
+    </w:lvl>
+    <w:lvl w:ilvl="6">
+      <w:start w:val="1"/>
+      <w:numFmt w:val="bullet"/>
+      <w:lvlText w:val="●"/>
+      <w:lvlJc w:val="left"/>
+      <w:pPr>
+        <w:ind w:left="5040" w:hanging="0"/>
       </w:pPr>
       <w:rPr>
         <w:rFonts w:ascii="Arial" w:hAnsi="Arial" w:cs="Arial" w:hint="default"/>
@@ -5904,16 +5917,15 @@
         <w:position w:val="0"/>
         <w:sz w:val="22"/>
         <w:sz w:val="22"/>
-        <w:b/>
-      </w:rPr>
-    </w:lvl>
-    <w:lvl w:ilvl="6">
-      <w:start w:val="1"/>
-      <w:numFmt w:val="bullet"/>
-      <w:lvlText w:val="●"/>
-      <w:lvlJc w:val="left"/>
-      <w:pPr>
-        <w:ind w:left="5040" w:hanging="-19800"/>
+      </w:rPr>
+    </w:lvl>
+    <w:lvl w:ilvl="7">
+      <w:start w:val="1"/>
+      <w:numFmt w:val="bullet"/>
+      <w:lvlText w:val="o"/>
+      <w:lvlJc w:val="left"/>
+      <w:pPr>
+        <w:ind w:left="5760" w:hanging="0"/>
       </w:pPr>
       <w:rPr>
         <w:rFonts w:ascii="Arial" w:hAnsi="Arial" w:cs="Arial" w:hint="default"/>
@@ -5921,16 +5933,15 @@
         <w:position w:val="0"/>
         <w:sz w:val="22"/>
         <w:sz w:val="22"/>
-        <w:b/>
-      </w:rPr>
-    </w:lvl>
-    <w:lvl w:ilvl="7">
-      <w:start w:val="1"/>
-      <w:numFmt w:val="bullet"/>
-      <w:lvlText w:val="o"/>
-      <w:lvlJc w:val="left"/>
-      <w:pPr>
-        <w:ind w:left="5760" w:hanging="-22680"/>
+      </w:rPr>
+    </w:lvl>
+    <w:lvl w:ilvl="8">
+      <w:start w:val="1"/>
+      <w:numFmt w:val="bullet"/>
+      <w:lvlText w:val="▪"/>
+      <w:lvlJc w:val="left"/>
+      <w:pPr>
+        <w:ind w:left="6480" w:hanging="0"/>
       </w:pPr>
       <w:rPr>
         <w:rFonts w:ascii="Arial" w:hAnsi="Arial" w:cs="Arial" w:hint="default"/>
@@ -5938,7 +5949,112 @@
         <w:position w:val="0"/>
         <w:sz w:val="22"/>
         <w:sz w:val="22"/>
-        <w:b/>
+      </w:rPr>
+    </w:lvl>
+  </w:abstractNum>
+  <w:abstractNum w:abstractNumId="7">
+    <w:lvl w:ilvl="0">
+      <w:start w:val="1"/>
+      <w:numFmt w:val="bullet"/>
+      <w:lvlText w:val="●"/>
+      <w:lvlJc w:val="left"/>
+      <w:pPr>
+        <w:ind w:left="720" w:hanging="0"/>
+      </w:pPr>
+      <w:rPr>
+        <w:rFonts w:ascii="Arial" w:hAnsi="Arial" w:cs="Arial" w:hint="default"/>
+        <w:sz w:val="22"/>
+      </w:rPr>
+    </w:lvl>
+    <w:lvl w:ilvl="1">
+      <w:start w:val="1"/>
+      <w:numFmt w:val="bullet"/>
+      <w:lvlText w:val="o"/>
+      <w:lvlJc w:val="left"/>
+      <w:pPr>
+        <w:ind w:left="1440" w:hanging="0"/>
+      </w:pPr>
+      <w:rPr>
+        <w:rFonts w:ascii="Arial" w:hAnsi="Arial" w:cs="Arial" w:hint="default"/>
+        <w:sz w:val="22"/>
+      </w:rPr>
+    </w:lvl>
+    <w:lvl w:ilvl="2">
+      <w:start w:val="1"/>
+      <w:numFmt w:val="bullet"/>
+      <w:lvlText w:val="▪"/>
+      <w:lvlJc w:val="left"/>
+      <w:pPr>
+        <w:ind w:left="2160" w:hanging="0"/>
+      </w:pPr>
+      <w:rPr>
+        <w:rFonts w:ascii="Arial" w:hAnsi="Arial" w:cs="Arial" w:hint="default"/>
+        <w:sz w:val="22"/>
+      </w:rPr>
+    </w:lvl>
+    <w:lvl w:ilvl="3">
+      <w:start w:val="1"/>
+      <w:numFmt w:val="bullet"/>
+      <w:lvlText w:val="●"/>
+      <w:lvlJc w:val="left"/>
+      <w:pPr>
+        <w:ind w:left="2880" w:hanging="0"/>
+      </w:pPr>
+      <w:rPr>
+        <w:rFonts w:ascii="Arial" w:hAnsi="Arial" w:cs="Arial" w:hint="default"/>
+        <w:sz w:val="22"/>
+      </w:rPr>
+    </w:lvl>
+    <w:lvl w:ilvl="4">
+      <w:start w:val="1"/>
+      <w:numFmt w:val="bullet"/>
+      <w:lvlText w:val="o"/>
+      <w:lvlJc w:val="left"/>
+      <w:pPr>
+        <w:ind w:left="3600" w:hanging="0"/>
+      </w:pPr>
+      <w:rPr>
+        <w:rFonts w:ascii="Arial" w:hAnsi="Arial" w:cs="Arial" w:hint="default"/>
+        <w:sz w:val="22"/>
+      </w:rPr>
+    </w:lvl>
+    <w:lvl w:ilvl="5">
+      <w:start w:val="1"/>
+      <w:numFmt w:val="bullet"/>
+      <w:lvlText w:val="▪"/>
+      <w:lvlJc w:val="left"/>
+      <w:pPr>
+        <w:ind w:left="4320" w:hanging="0"/>
+      </w:pPr>
+      <w:rPr>
+        <w:rFonts w:ascii="Arial" w:hAnsi="Arial" w:cs="Arial" w:hint="default"/>
+        <w:sz w:val="22"/>
+      </w:rPr>
+    </w:lvl>
+    <w:lvl w:ilvl="6">
+      <w:start w:val="1"/>
+      <w:numFmt w:val="bullet"/>
+      <w:lvlText w:val="●"/>
+      <w:lvlJc w:val="left"/>
+      <w:pPr>
+        <w:ind w:left="5040" w:hanging="0"/>
+      </w:pPr>
+      <w:rPr>
+        <w:rFonts w:ascii="Arial" w:hAnsi="Arial" w:cs="Arial" w:hint="default"/>
+        <w:sz w:val="22"/>
+      </w:rPr>
+    </w:lvl>
+    <w:lvl w:ilvl="7">
+      <w:start w:val="1"/>
+      <w:numFmt w:val="bullet"/>
+      <w:lvlText w:val="o"/>
+      <w:lvlJc w:val="left"/>
+      <w:pPr>
+        <w:ind w:left="5760" w:hanging="0"/>
+      </w:pPr>
+      <w:rPr>
+        <w:rFonts w:ascii="Arial" w:hAnsi="Arial" w:cs="Arial" w:hint="default"/>
+        <w:sz w:val="22"/>
       </w:rPr>
     </w:lvl>
     <w:lvl w:ilvl="8">
@@ -5947,286 +6063,17 @@
       <w:lvlText w:val="▪"/>
       <w:lvlJc w:val="left"/>
       <w:pPr>
-        <w:ind w:left="6480" w:hanging="-25560"/>
+        <w:ind w:left="6480" w:hanging="0"/>
       </w:pPr>
       <w:rPr>
         <w:rFonts w:ascii="Arial" w:hAnsi="Arial" w:cs="Arial" w:hint="default"/>
-        <w:vertAlign w:val="baseline"/>
-        <w:position w:val="0"/>
         <w:sz w:val="22"/>
-        <w:sz w:val="22"/>
-        <w:b/>
       </w:rPr>
     </w:lvl>
   </w:abstractNum>
   <w:abstractNum w:abstractNumId="8">
     <w:lvl w:ilvl="0">
       <w:start w:val="1"/>
-      <w:numFmt w:val="bullet"/>
-      <w:lvlText w:val="●"/>
-      <w:lvlJc w:val="left"/>
-      <w:pPr>
-        <w:ind w:left="720" w:hanging="-2520"/>
-      </w:pPr>
-      <w:rPr>
-        <w:rFonts w:ascii="Arial" w:hAnsi="Arial" w:cs="Arial" w:hint="default"/>
-        <w:vertAlign w:val="baseline"/>
-        <w:position w:val="0"/>
-        <w:sz w:val="22"/>
-        <w:sz w:val="22"/>
-      </w:rPr>
-    </w:lvl>
-    <w:lvl w:ilvl="1">
-      <w:start w:val="1"/>
-      <w:numFmt w:val="bullet"/>
-      <w:lvlText w:val="o"/>
-      <w:lvlJc w:val="left"/>
-      <w:pPr>
-        <w:ind w:left="1440" w:hanging="-5400"/>
-      </w:pPr>
-      <w:rPr>
-        <w:rFonts w:ascii="Arial" w:hAnsi="Arial" w:cs="Arial" w:hint="default"/>
-        <w:vertAlign w:val="baseline"/>
-        <w:position w:val="0"/>
-        <w:sz w:val="22"/>
-        <w:sz w:val="22"/>
-      </w:rPr>
-    </w:lvl>
-    <w:lvl w:ilvl="2">
-      <w:start w:val="1"/>
-      <w:numFmt w:val="bullet"/>
-      <w:lvlText w:val="▪"/>
-      <w:lvlJc w:val="left"/>
-      <w:pPr>
-        <w:ind w:left="2160" w:hanging="-8280"/>
-      </w:pPr>
-      <w:rPr>
-        <w:rFonts w:ascii="Arial" w:hAnsi="Arial" w:cs="Arial" w:hint="default"/>
-        <w:vertAlign w:val="baseline"/>
-        <w:position w:val="0"/>
-        <w:sz w:val="22"/>
-        <w:sz w:val="22"/>
-      </w:rPr>
-    </w:lvl>
-    <w:lvl w:ilvl="3">
-      <w:start w:val="1"/>
-      <w:numFmt w:val="bullet"/>
-      <w:lvlText w:val="●"/>
-      <w:lvlJc w:val="left"/>
-      <w:pPr>
-        <w:ind w:left="2880" w:hanging="-11160"/>
-      </w:pPr>
-      <w:rPr>
-        <w:rFonts w:ascii="Arial" w:hAnsi="Arial" w:cs="Arial" w:hint="default"/>
-        <w:vertAlign w:val="baseline"/>
-        <w:position w:val="0"/>
-        <w:sz w:val="22"/>
-        <w:sz w:val="22"/>
-      </w:rPr>
-    </w:lvl>
-    <w:lvl w:ilvl="4">
-      <w:start w:val="1"/>
-      <w:numFmt w:val="bullet"/>
-      <w:lvlText w:val="o"/>
-      <w:lvlJc w:val="left"/>
-      <w:pPr>
-        <w:ind w:left="3600" w:hanging="-14040"/>
-      </w:pPr>
-      <w:rPr>
-        <w:rFonts w:ascii="Arial" w:hAnsi="Arial" w:cs="Arial" w:hint="default"/>
-        <w:vertAlign w:val="baseline"/>
-        <w:position w:val="0"/>
-        <w:sz w:val="22"/>
-        <w:sz w:val="22"/>
-      </w:rPr>
-    </w:lvl>
-    <w:lvl w:ilvl="5">
-      <w:start w:val="1"/>
-      <w:numFmt w:val="bullet"/>
-      <w:lvlText w:val="▪"/>
-      <w:lvlJc w:val="left"/>
-      <w:pPr>
-        <w:ind w:left="4320" w:hanging="-16920"/>
-      </w:pPr>
-      <w:rPr>
-        <w:rFonts w:ascii="Arial" w:hAnsi="Arial" w:cs="Arial" w:hint="default"/>
-        <w:vertAlign w:val="baseline"/>
-        <w:position w:val="0"/>
-        <w:sz w:val="22"/>
-        <w:sz w:val="22"/>
-      </w:rPr>
-    </w:lvl>
-    <w:lvl w:ilvl="6">
-      <w:start w:val="1"/>
-      <w:numFmt w:val="bullet"/>
-      <w:lvlText w:val="●"/>
-      <w:lvlJc w:val="left"/>
-      <w:pPr>
-        <w:ind w:left="5040" w:hanging="-19800"/>
-      </w:pPr>
-      <w:rPr>
-        <w:rFonts w:ascii="Arial" w:hAnsi="Arial" w:cs="Arial" w:hint="default"/>
-        <w:vertAlign w:val="baseline"/>
-        <w:position w:val="0"/>
-        <w:sz w:val="22"/>
-        <w:sz w:val="22"/>
-      </w:rPr>
-    </w:lvl>
-    <w:lvl w:ilvl="7">
-      <w:start w:val="1"/>
-      <w:numFmt w:val="bullet"/>
-      <w:lvlText w:val="o"/>
-      <w:lvlJc w:val="left"/>
-      <w:pPr>
-        <w:ind w:left="5760" w:hanging="-22680"/>
-      </w:pPr>
-      <w:rPr>
-        <w:rFonts w:ascii="Arial" w:hAnsi="Arial" w:cs="Arial" w:hint="default"/>
-        <w:vertAlign w:val="baseline"/>
-        <w:position w:val="0"/>
-        <w:sz w:val="22"/>
-        <w:sz w:val="22"/>
-      </w:rPr>
-    </w:lvl>
-    <w:lvl w:ilvl="8">
-      <w:start w:val="1"/>
-      <w:numFmt w:val="bullet"/>
-      <w:lvlText w:val="▪"/>
-      <w:lvlJc w:val="left"/>
-      <w:pPr>
-        <w:ind w:left="6480" w:hanging="-25560"/>
-      </w:pPr>
-      <w:rPr>
-        <w:rFonts w:ascii="Arial" w:hAnsi="Arial" w:cs="Arial" w:hint="default"/>
-        <w:vertAlign w:val="baseline"/>
-        <w:position w:val="0"/>
-        <w:sz w:val="22"/>
-        <w:sz w:val="22"/>
-      </w:rPr>
-    </w:lvl>
-  </w:abstractNum>
-  <w:abstractNum w:abstractNumId="9">
-    <w:lvl w:ilvl="0">
-      <w:start w:val="1"/>
-      <w:numFmt w:val="bullet"/>
-      <w:lvlText w:val="●"/>
-      <w:lvlJc w:val="left"/>
-      <w:pPr>
-        <w:ind w:left="720" w:hanging="-1080"/>
-      </w:pPr>
-      <w:rPr>
-        <w:rFonts w:ascii="Arial" w:hAnsi="Arial" w:cs="Arial" w:hint="default"/>
-        <w:sz w:val="22"/>
-      </w:rPr>
-    </w:lvl>
-    <w:lvl w:ilvl="1">
-      <w:start w:val="1"/>
-      <w:numFmt w:val="bullet"/>
-      <w:lvlText w:val="o"/>
-      <w:lvlJc w:val="left"/>
-      <w:pPr>
-        <w:ind w:left="1440" w:hanging="-2520"/>
-      </w:pPr>
-      <w:rPr>
-        <w:rFonts w:ascii="Arial" w:hAnsi="Arial" w:cs="Arial" w:hint="default"/>
-        <w:sz w:val="22"/>
-      </w:rPr>
-    </w:lvl>
-    <w:lvl w:ilvl="2">
-      <w:start w:val="1"/>
-      <w:numFmt w:val="bullet"/>
-      <w:lvlText w:val="▪"/>
-      <w:lvlJc w:val="left"/>
-      <w:pPr>
-        <w:ind w:left="2160" w:hanging="-3960"/>
-      </w:pPr>
-      <w:rPr>
-        <w:rFonts w:ascii="Arial" w:hAnsi="Arial" w:cs="Arial" w:hint="default"/>
-        <w:sz w:val="22"/>
-      </w:rPr>
-    </w:lvl>
-    <w:lvl w:ilvl="3">
-      <w:start w:val="1"/>
-      <w:numFmt w:val="bullet"/>
-      <w:lvlText w:val="●"/>
-      <w:lvlJc w:val="left"/>
-      <w:pPr>
-        <w:ind w:left="2880" w:hanging="-5400"/>
-      </w:pPr>
-      <w:rPr>
-        <w:rFonts w:ascii="Arial" w:hAnsi="Arial" w:cs="Arial" w:hint="default"/>
-        <w:sz w:val="22"/>
-      </w:rPr>
-    </w:lvl>
-    <w:lvl w:ilvl="4">
-      <w:start w:val="1"/>
-      <w:numFmt w:val="bullet"/>
-      <w:lvlText w:val="o"/>
-      <w:lvlJc w:val="left"/>
-      <w:pPr>
-        <w:ind w:left="3600" w:hanging="-6840"/>
-      </w:pPr>
-      <w:rPr>
-        <w:rFonts w:ascii="Arial" w:hAnsi="Arial" w:cs="Arial" w:hint="default"/>
-        <w:sz w:val="22"/>
-      </w:rPr>
-    </w:lvl>
-    <w:lvl w:ilvl="5">
-      <w:start w:val="1"/>
-      <w:numFmt w:val="bullet"/>
-      <w:lvlText w:val="▪"/>
-      <w:lvlJc w:val="left"/>
-      <w:pPr>
-        <w:ind w:left="4320" w:hanging="-8280"/>
-      </w:pPr>
-      <w:rPr>
-        <w:rFonts w:ascii="Arial" w:hAnsi="Arial" w:cs="Arial" w:hint="default"/>
-        <w:sz w:val="22"/>
-      </w:rPr>
-    </w:lvl>
-    <w:lvl w:ilvl="6">
-      <w:start w:val="1"/>
-      <w:numFmt w:val="bullet"/>
-      <w:lvlText w:val="●"/>
-      <w:lvlJc w:val="left"/>
-      <w:pPr>
-        <w:ind w:left="5040" w:hanging="-9720"/>
-      </w:pPr>
-      <w:rPr>
-        <w:rFonts w:ascii="Arial" w:hAnsi="Arial" w:cs="Arial" w:hint="default"/>
-        <w:sz w:val="22"/>
-      </w:rPr>
-    </w:lvl>
-    <w:lvl w:ilvl="7">
-      <w:start w:val="1"/>
-      <w:numFmt w:val="bullet"/>
-      <w:lvlText w:val="o"/>
-      <w:lvlJc w:val="left"/>
-      <w:pPr>
-        <w:ind w:left="5760" w:hanging="-11160"/>
-      </w:pPr>
-      <w:rPr>
-        <w:rFonts w:ascii="Arial" w:hAnsi="Arial" w:cs="Arial" w:hint="default"/>
-        <w:sz w:val="22"/>
-      </w:rPr>
-    </w:lvl>
-    <w:lvl w:ilvl="8">
-      <w:start w:val="1"/>
-      <w:numFmt w:val="bullet"/>
-      <w:lvlText w:val="▪"/>
-      <w:lvlJc w:val="left"/>
-      <w:pPr>
-        <w:ind w:left="6480" w:hanging="-12600"/>
-      </w:pPr>
-      <w:rPr>
-        <w:rFonts w:ascii="Arial" w:hAnsi="Arial" w:cs="Arial" w:hint="default"/>
-        <w:sz w:val="22"/>
-      </w:rPr>
-    </w:lvl>
-  </w:abstractNum>
-  <w:abstractNum w:abstractNumId="10">
-    <w:lvl w:ilvl="0">
-      <w:start w:val="1"/>
       <w:numFmt w:val="decimal"/>
       <w:lvlText w:val="%1"/>
       <w:lvlJc w:val="left"/>
@@ -6234,7 +6081,7 @@
         <w:tabs>
           <w:tab w:val="num" w:pos="360"/>
         </w:tabs>
-        <w:ind w:left="792" w:hanging="-864"/>
+        <w:ind w:left="792" w:hanging="0"/>
       </w:pPr>
       <w:rPr>
         <w:vertAlign w:val="baseline"/>
@@ -6252,7 +6099,7 @@
         <w:tabs>
           <w:tab w:val="num" w:pos="360"/>
         </w:tabs>
-        <w:ind w:left="936" w:hanging="-1152"/>
+        <w:ind w:left="936" w:hanging="0"/>
       </w:pPr>
       <w:rPr>
         <w:vertAlign w:val="baseline"/>
@@ -6270,7 +6117,7 @@
         <w:tabs>
           <w:tab w:val="num" w:pos="360"/>
         </w:tabs>
-        <w:ind w:left="1080" w:hanging="-1440"/>
+        <w:ind w:left="1080" w:hanging="0"/>
       </w:pPr>
       <w:rPr>
         <w:vertAlign w:val="baseline"/>
@@ -6288,7 +6135,7 @@
         <w:tabs>
           <w:tab w:val="num" w:pos="360"/>
         </w:tabs>
-        <w:ind w:left="1224" w:hanging="-1728"/>
+        <w:ind w:left="1224" w:hanging="0"/>
       </w:pPr>
       <w:rPr>
         <w:vertAlign w:val="baseline"/>
@@ -6306,7 +6153,7 @@
         <w:tabs>
           <w:tab w:val="num" w:pos="360"/>
         </w:tabs>
-        <w:ind w:left="1368" w:hanging="-2016"/>
+        <w:ind w:left="1368" w:hanging="0"/>
       </w:pPr>
       <w:rPr>
         <w:vertAlign w:val="baseline"/>
@@ -6324,7 +6171,7 @@
         <w:tabs>
           <w:tab w:val="num" w:pos="360"/>
         </w:tabs>
-        <w:ind w:left="1512" w:hanging="-2304"/>
+        <w:ind w:left="1512" w:hanging="0"/>
       </w:pPr>
       <w:rPr>
         <w:vertAlign w:val="baseline"/>
@@ -6342,7 +6189,7 @@
         <w:tabs>
           <w:tab w:val="num" w:pos="360"/>
         </w:tabs>
-        <w:ind w:left="1656" w:hanging="-2592"/>
+        <w:ind w:left="1656" w:hanging="0"/>
       </w:pPr>
       <w:rPr>
         <w:vertAlign w:val="baseline"/>
@@ -6360,7 +6207,7 @@
         <w:tabs>
           <w:tab w:val="num" w:pos="360"/>
         </w:tabs>
-        <w:ind w:left="1800" w:hanging="-2880"/>
+        <w:ind w:left="1800" w:hanging="0"/>
       </w:pPr>
       <w:rPr>
         <w:vertAlign w:val="baseline"/>
@@ -6378,13 +6225,290 @@
         <w:tabs>
           <w:tab w:val="num" w:pos="360"/>
         </w:tabs>
-        <w:ind w:left="1944" w:hanging="-3168"/>
+        <w:ind w:left="1944" w:hanging="0"/>
       </w:pPr>
       <w:rPr>
         <w:vertAlign w:val="baseline"/>
         <w:position w:val="0"/>
         <w:sz w:val="24"/>
         <w:sz w:val="24"/>
+      </w:rPr>
+    </w:lvl>
+  </w:abstractNum>
+  <w:abstractNum w:abstractNumId="9">
+    <w:lvl w:ilvl="0">
+      <w:start w:val="1"/>
+      <w:numFmt w:val="bullet"/>
+      <w:lvlText w:val=""/>
+      <w:lvlJc w:val="left"/>
+      <w:pPr>
+        <w:tabs>
+          <w:tab w:val="num" w:pos="361"/>
+        </w:tabs>
+        <w:ind w:left="361" w:hanging="360"/>
+      </w:pPr>
+      <w:rPr>
+        <w:rFonts w:ascii="Symbol" w:hAnsi="Symbol" w:cs="Symbol" w:hint="default"/>
+        <w:sz w:val="22"/>
+      </w:rPr>
+    </w:lvl>
+    <w:lvl w:ilvl="1">
+      <w:start w:val="1"/>
+      <w:numFmt w:val="bullet"/>
+      <w:lvlText w:val="◦"/>
+      <w:lvlJc w:val="left"/>
+      <w:pPr>
+        <w:tabs>
+          <w:tab w:val="num" w:pos="721"/>
+        </w:tabs>
+        <w:ind w:left="721" w:hanging="360"/>
+      </w:pPr>
+      <w:rPr>
+        <w:rFonts w:ascii="OpenSymbol" w:hAnsi="OpenSymbol" w:cs="OpenSymbol" w:hint="default"/>
+      </w:rPr>
+    </w:lvl>
+    <w:lvl w:ilvl="2">
+      <w:start w:val="1"/>
+      <w:numFmt w:val="bullet"/>
+      <w:lvlText w:val="▪"/>
+      <w:lvlJc w:val="left"/>
+      <w:pPr>
+        <w:tabs>
+          <w:tab w:val="num" w:pos="1081"/>
+        </w:tabs>
+        <w:ind w:left="1081" w:hanging="360"/>
+      </w:pPr>
+      <w:rPr>
+        <w:rFonts w:ascii="OpenSymbol" w:hAnsi="OpenSymbol" w:cs="OpenSymbol" w:hint="default"/>
+      </w:rPr>
+    </w:lvl>
+    <w:lvl w:ilvl="3">
+      <w:start w:val="1"/>
+      <w:numFmt w:val="bullet"/>
+      <w:lvlText w:val=""/>
+      <w:lvlJc w:val="left"/>
+      <w:pPr>
+        <w:tabs>
+          <w:tab w:val="num" w:pos="1441"/>
+        </w:tabs>
+        <w:ind w:left="1441" w:hanging="360"/>
+      </w:pPr>
+      <w:rPr>
+        <w:rFonts w:ascii="Symbol" w:hAnsi="Symbol" w:cs="Symbol" w:hint="default"/>
+        <w:sz w:val="22"/>
+      </w:rPr>
+    </w:lvl>
+    <w:lvl w:ilvl="4">
+      <w:start w:val="1"/>
+      <w:numFmt w:val="bullet"/>
+      <w:lvlText w:val="◦"/>
+      <w:lvlJc w:val="left"/>
+      <w:pPr>
+        <w:tabs>
+          <w:tab w:val="num" w:pos="1801"/>
+        </w:tabs>
+        <w:ind w:left="1801" w:hanging="360"/>
+      </w:pPr>
+      <w:rPr>
+        <w:rFonts w:ascii="OpenSymbol" w:hAnsi="OpenSymbol" w:cs="OpenSymbol" w:hint="default"/>
+      </w:rPr>
+    </w:lvl>
+    <w:lvl w:ilvl="5">
+      <w:start w:val="1"/>
+      <w:numFmt w:val="bullet"/>
+      <w:lvlText w:val="▪"/>
+      <w:lvlJc w:val="left"/>
+      <w:pPr>
+        <w:tabs>
+          <w:tab w:val="num" w:pos="2161"/>
+        </w:tabs>
+        <w:ind w:left="2161" w:hanging="360"/>
+      </w:pPr>
+      <w:rPr>
+        <w:rFonts w:ascii="OpenSymbol" w:hAnsi="OpenSymbol" w:cs="OpenSymbol" w:hint="default"/>
+      </w:rPr>
+    </w:lvl>
+    <w:lvl w:ilvl="6">
+      <w:start w:val="1"/>
+      <w:numFmt w:val="bullet"/>
+      <w:lvlText w:val=""/>
+      <w:lvlJc w:val="left"/>
+      <w:pPr>
+        <w:tabs>
+          <w:tab w:val="num" w:pos="2521"/>
+        </w:tabs>
+        <w:ind w:left="2521" w:hanging="360"/>
+      </w:pPr>
+      <w:rPr>
+        <w:rFonts w:ascii="Symbol" w:hAnsi="Symbol" w:cs="Symbol" w:hint="default"/>
+        <w:sz w:val="22"/>
+      </w:rPr>
+    </w:lvl>
+    <w:lvl w:ilvl="7">
+      <w:start w:val="1"/>
+      <w:numFmt w:val="bullet"/>
+      <w:lvlText w:val="◦"/>
+      <w:lvlJc w:val="left"/>
+      <w:pPr>
+        <w:tabs>
+          <w:tab w:val="num" w:pos="2881"/>
+        </w:tabs>
+        <w:ind w:left="2881" w:hanging="360"/>
+      </w:pPr>
+      <w:rPr>
+        <w:rFonts w:ascii="OpenSymbol" w:hAnsi="OpenSymbol" w:cs="OpenSymbol" w:hint="default"/>
+      </w:rPr>
+    </w:lvl>
+    <w:lvl w:ilvl="8">
+      <w:start w:val="1"/>
+      <w:numFmt w:val="bullet"/>
+      <w:lvlText w:val="▪"/>
+      <w:lvlJc w:val="left"/>
+      <w:pPr>
+        <w:tabs>
+          <w:tab w:val="num" w:pos="3241"/>
+        </w:tabs>
+        <w:ind w:left="3241" w:hanging="360"/>
+      </w:pPr>
+      <w:rPr>
+        <w:rFonts w:ascii="OpenSymbol" w:hAnsi="OpenSymbol" w:cs="OpenSymbol" w:hint="default"/>
+      </w:rPr>
+    </w:lvl>
+  </w:abstractNum>
+  <w:abstractNum w:abstractNumId="10">
+    <w:lvl w:ilvl="0">
+      <w:start w:val="1"/>
+      <w:numFmt w:val="bullet"/>
+      <w:lvlText w:val=""/>
+      <w:lvlJc w:val="left"/>
+      <w:pPr>
+        <w:tabs>
+          <w:tab w:val="num" w:pos="720"/>
+        </w:tabs>
+        <w:ind w:left="720" w:hanging="360"/>
+      </w:pPr>
+      <w:rPr>
+        <w:rFonts w:ascii="Symbol" w:hAnsi="Symbol" w:cs="Symbol" w:hint="default"/>
+      </w:rPr>
+    </w:lvl>
+    <w:lvl w:ilvl="1">
+      <w:start w:val="1"/>
+      <w:numFmt w:val="bullet"/>
+      <w:lvlText w:val="◦"/>
+      <w:lvlJc w:val="left"/>
+      <w:pPr>
+        <w:tabs>
+          <w:tab w:val="num" w:pos="1080"/>
+        </w:tabs>
+        <w:ind w:left="1080" w:hanging="360"/>
+      </w:pPr>
+      <w:rPr>
+        <w:rFonts w:ascii="OpenSymbol" w:hAnsi="OpenSymbol" w:cs="OpenSymbol" w:hint="default"/>
+      </w:rPr>
+    </w:lvl>
+    <w:lvl w:ilvl="2">
+      <w:start w:val="1"/>
+      <w:numFmt w:val="bullet"/>
+      <w:lvlText w:val="▪"/>
+      <w:lvlJc w:val="left"/>
+      <w:pPr>
+        <w:tabs>
+          <w:tab w:val="num" w:pos="1440"/>
+        </w:tabs>
+        <w:ind w:left="1440" w:hanging="360"/>
+      </w:pPr>
+      <w:rPr>
+        <w:rFonts w:ascii="OpenSymbol" w:hAnsi="OpenSymbol" w:cs="OpenSymbol" w:hint="default"/>
+      </w:rPr>
+    </w:lvl>
+    <w:lvl w:ilvl="3">
+      <w:start w:val="1"/>
+      <w:numFmt w:val="bullet"/>
+      <w:lvlText w:val=""/>
+      <w:lvlJc w:val="left"/>
+      <w:pPr>
+        <w:tabs>
+          <w:tab w:val="num" w:pos="1800"/>
+        </w:tabs>
+        <w:ind w:left="1800" w:hanging="360"/>
+      </w:pPr>
+      <w:rPr>
+        <w:rFonts w:ascii="Symbol" w:hAnsi="Symbol" w:cs="Symbol" w:hint="default"/>
+      </w:rPr>
+    </w:lvl>
+    <w:lvl w:ilvl="4">
+      <w:start w:val="1"/>
+      <w:numFmt w:val="bullet"/>
+      <w:lvlText w:val="◦"/>
+      <w:lvlJc w:val="left"/>
+      <w:pPr>
+        <w:tabs>
+          <w:tab w:val="num" w:pos="2160"/>
+        </w:tabs>
+        <w:ind w:left="2160" w:hanging="360"/>
+      </w:pPr>
+      <w:rPr>
+        <w:rFonts w:ascii="OpenSymbol" w:hAnsi="OpenSymbol" w:cs="OpenSymbol" w:hint="default"/>
+      </w:rPr>
+    </w:lvl>
+    <w:lvl w:ilvl="5">
+      <w:start w:val="1"/>
+      <w:numFmt w:val="bullet"/>
+      <w:lvlText w:val="▪"/>
+      <w:lvlJc w:val="left"/>
+      <w:pPr>
+        <w:tabs>
+          <w:tab w:val="num" w:pos="2520"/>
+        </w:tabs>
+        <w:ind w:left="2520" w:hanging="360"/>
+      </w:pPr>
+      <w:rPr>
+        <w:rFonts w:ascii="OpenSymbol" w:hAnsi="OpenSymbol" w:cs="OpenSymbol" w:hint="default"/>
+      </w:rPr>
+    </w:lvl>
+    <w:lvl w:ilvl="6">
+      <w:start w:val="1"/>
+      <w:numFmt w:val="bullet"/>
+      <w:lvlText w:val=""/>
+      <w:lvlJc w:val="left"/>
+      <w:pPr>
+        <w:tabs>
+          <w:tab w:val="num" w:pos="2880"/>
+        </w:tabs>
+        <w:ind w:left="2880" w:hanging="360"/>
+      </w:pPr>
+      <w:rPr>
+        <w:rFonts w:ascii="Symbol" w:hAnsi="Symbol" w:cs="Symbol" w:hint="default"/>
+      </w:rPr>
+    </w:lvl>
+    <w:lvl w:ilvl="7">
+      <w:start w:val="1"/>
+      <w:numFmt w:val="bullet"/>
+      <w:lvlText w:val="◦"/>
+      <w:lvlJc w:val="left"/>
+      <w:pPr>
+        <w:tabs>
+          <w:tab w:val="num" w:pos="3240"/>
+        </w:tabs>
+        <w:ind w:left="3240" w:hanging="360"/>
+      </w:pPr>
+      <w:rPr>
+        <w:rFonts w:ascii="OpenSymbol" w:hAnsi="OpenSymbol" w:cs="OpenSymbol" w:hint="default"/>
+      </w:rPr>
+    </w:lvl>
+    <w:lvl w:ilvl="8">
+      <w:start w:val="1"/>
+      <w:numFmt w:val="bullet"/>
+      <w:lvlText w:val="▪"/>
+      <w:lvlJc w:val="left"/>
+      <w:pPr>
+        <w:tabs>
+          <w:tab w:val="num" w:pos="3600"/>
+        </w:tabs>
+        <w:ind w:left="3600" w:hanging="360"/>
+      </w:pPr>
+      <w:rPr>
+        <w:rFonts w:ascii="OpenSymbol" w:hAnsi="OpenSymbol" w:cs="OpenSymbol" w:hint="default"/>
       </w:rPr>
     </w:lvl>
   </w:abstractNum>
@@ -6550,7 +6674,6 @@
       <w:rPr>
         <w:rFonts w:ascii="Times New Roman" w:hAnsi="Times New Roman" w:eastAsia="Times New Roman" w:cs="Times New Roman"/>
         <w:color w:val="000000"/>
-        <w:sz w:val="24"/>
         <w:lang w:val="es-AR" w:eastAsia="es-AR" w:bidi="ar-SA"/>
       </w:rPr>
     </w:rPrDefault>
@@ -7085,6 +7208,7 @@
       <w:rFonts w:eastAsia="Arial" w:cs="Arial"/>
       <w:position w:val="0"/>
       <w:sz w:val="24"/>
+      <w:sz w:val="24"/>
       <w:vertAlign w:val="baseline"/>
     </w:rPr>
   </w:style>
@@ -7115,6 +7239,146 @@
       <w:sz w:val="24"/>
       <w:sz w:val="24"/>
       <w:vertAlign w:val="baseline"/>
+    </w:rPr>
+  </w:style>
+  <w:style w:type="character" w:styleId="ListLabel6">
+    <w:name w:val="ListLabel 6"/>
+    <w:qFormat/>
+    <w:rPr>
+      <w:rFonts w:ascii="Arial" w:hAnsi="Arial" w:cs="Arial"/>
+      <w:b/>
+      <w:position w:val="0"/>
+      <w:sz w:val="22"/>
+      <w:sz w:val="22"/>
+      <w:vertAlign w:val="baseline"/>
+    </w:rPr>
+  </w:style>
+  <w:style w:type="character" w:styleId="ListLabel7">
+    <w:name w:val="ListLabel 7"/>
+    <w:qFormat/>
+    <w:rPr>
+      <w:rFonts w:cs="Arial"/>
+      <w:position w:val="0"/>
+      <w:sz w:val="24"/>
+      <w:sz w:val="24"/>
+      <w:vertAlign w:val="baseline"/>
+    </w:rPr>
+  </w:style>
+  <w:style w:type="character" w:styleId="ListLabel8">
+    <w:name w:val="ListLabel 8"/>
+    <w:qFormat/>
+    <w:rPr>
+      <w:rFonts w:cs="Wingdings"/>
+    </w:rPr>
+  </w:style>
+  <w:style w:type="character" w:styleId="ListLabel9">
+    <w:name w:val="ListLabel 9"/>
+    <w:qFormat/>
+    <w:rPr>
+      <w:rFonts w:ascii="Arial" w:hAnsi="Arial" w:cs="Arial"/>
+      <w:position w:val="0"/>
+      <w:sz w:val="22"/>
+      <w:sz w:val="22"/>
+      <w:vertAlign w:val="baseline"/>
+    </w:rPr>
+  </w:style>
+  <w:style w:type="character" w:styleId="ListLabel10">
+    <w:name w:val="ListLabel 10"/>
+    <w:qFormat/>
+    <w:rPr>
+      <w:rFonts w:ascii="Arial" w:hAnsi="Arial" w:cs="Arial"/>
+      <w:sz w:val="22"/>
+    </w:rPr>
+  </w:style>
+  <w:style w:type="character" w:styleId="ListLabel11">
+    <w:name w:val="ListLabel 11"/>
+    <w:qFormat/>
+    <w:rPr>
+      <w:position w:val="0"/>
+      <w:sz w:val="24"/>
+      <w:sz w:val="24"/>
+      <w:vertAlign w:val="baseline"/>
+    </w:rPr>
+  </w:style>
+  <w:style w:type="character" w:styleId="Vietas">
+    <w:name w:val="Viñetas"/>
+    <w:qFormat/>
+    <w:rPr>
+      <w:rFonts w:ascii="OpenSymbol" w:hAnsi="OpenSymbol" w:eastAsia="OpenSymbol" w:cs="OpenSymbol"/>
+    </w:rPr>
+  </w:style>
+  <w:style w:type="character" w:styleId="ListLabel12">
+    <w:name w:val="ListLabel 12"/>
+    <w:qFormat/>
+    <w:rPr>
+      <w:rFonts w:ascii="Arial" w:hAnsi="Arial" w:cs="Arial"/>
+      <w:b/>
+      <w:position w:val="0"/>
+      <w:sz w:val="22"/>
+      <w:sz w:val="22"/>
+      <w:vertAlign w:val="baseline"/>
+    </w:rPr>
+  </w:style>
+  <w:style w:type="character" w:styleId="ListLabel13">
+    <w:name w:val="ListLabel 13"/>
+    <w:qFormat/>
+    <w:rPr>
+      <w:rFonts w:cs="Arial"/>
+      <w:position w:val="0"/>
+      <w:sz w:val="24"/>
+      <w:sz w:val="24"/>
+      <w:vertAlign w:val="baseline"/>
+    </w:rPr>
+  </w:style>
+  <w:style w:type="character" w:styleId="ListLabel14">
+    <w:name w:val="ListLabel 14"/>
+    <w:qFormat/>
+    <w:rPr>
+      <w:rFonts w:cs="Wingdings"/>
+    </w:rPr>
+  </w:style>
+  <w:style w:type="character" w:styleId="ListLabel15">
+    <w:name w:val="ListLabel 15"/>
+    <w:qFormat/>
+    <w:rPr>
+      <w:rFonts w:ascii="Arial" w:hAnsi="Arial" w:cs="Arial"/>
+      <w:position w:val="0"/>
+      <w:sz w:val="22"/>
+      <w:sz w:val="22"/>
+      <w:vertAlign w:val="baseline"/>
+    </w:rPr>
+  </w:style>
+  <w:style w:type="character" w:styleId="ListLabel16">
+    <w:name w:val="ListLabel 16"/>
+    <w:qFormat/>
+    <w:rPr>
+      <w:rFonts w:ascii="Arial" w:hAnsi="Arial" w:cs="Arial"/>
+      <w:sz w:val="22"/>
+    </w:rPr>
+  </w:style>
+  <w:style w:type="character" w:styleId="ListLabel17">
+    <w:name w:val="ListLabel 17"/>
+    <w:qFormat/>
+    <w:rPr>
+      <w:position w:val="0"/>
+      <w:sz w:val="24"/>
+      <w:sz w:val="24"/>
+      <w:vertAlign w:val="baseline"/>
+    </w:rPr>
+  </w:style>
+  <w:style w:type="character" w:styleId="ListLabel18">
+    <w:name w:val="ListLabel 18"/>
+    <w:qFormat/>
+    <w:rPr>
+      <w:rFonts w:ascii="Arial" w:hAnsi="Arial" w:cs="Symbol"/>
+      <w:sz w:val="22"/>
+    </w:rPr>
+  </w:style>
+  <w:style w:type="character" w:styleId="ListLabel19">
+    <w:name w:val="ListLabel 19"/>
+    <w:qFormat/>
+    <w:rPr>
+      <w:rFonts w:cs="OpenSymbol"/>
     </w:rPr>
   </w:style>
   <w:style w:type="paragraph" w:styleId="Encabezado">

</xml_diff>